<commit_message>
cambios carlos documentos y texto
</commit_message>
<xml_diff>
--- a/Documento de especificacion.docx
+++ b/Documento de especificacion.docx
@@ -1,6 +1,6 @@
 
 <file path=word/document.xml><?xml version="1.0" encoding="utf-8"?>
-<w:document xmlns:wpc="http://schemas.microsoft.com/office/word/2010/wordprocessingCanvas" xmlns:cx="http://schemas.microsoft.com/office/drawing/2014/chartex" xmlns:cx1="http://schemas.microsoft.com/office/drawing/2015/9/8/chartex" xmlns:cx2="http://schemas.microsoft.com/office/drawing/2015/10/21/chartex" xmlns:cx3="http://schemas.microsoft.com/office/drawing/2016/5/9/chartex" xmlns:cx4="http://schemas.microsoft.com/office/drawing/2016/5/10/chartex" xmlns:cx5="http://schemas.microsoft.com/office/drawing/2016/5/11/chartex" xmlns:cx6="http://schemas.microsoft.com/office/drawing/2016/5/12/chartex" xmlns:cx7="http://schemas.microsoft.com/office/drawing/2016/5/13/chartex" xmlns:cx8="http://schemas.microsoft.com/office/drawing/2016/5/14/chartex" xmlns:mc="http://schemas.openxmlformats.org/markup-compatibility/2006" xmlns:aink="http://schemas.microsoft.com/office/drawing/2016/ink" xmlns:am3d="http://schemas.microsoft.com/office/drawing/2017/model3d" xmlns:o="urn:schemas-microsoft-com:office:office" xmlns:r="http://schemas.openxmlformats.org/officeDocument/2006/relationships" xmlns:m="http://schemas.openxmlformats.org/officeDocument/2006/math" xmlns:v="urn:schemas-microsoft-com:vml" xmlns:wp14="http://schemas.microsoft.com/office/word/2010/wordprocessingDrawing" xmlns:wp="http://schemas.openxmlformats.org/drawingml/2006/wordprocessingDrawing" xmlns:w10="urn:schemas-microsoft-com:office:word" xmlns:w="http://schemas.openxmlformats.org/wordprocessingml/2006/main" xmlns:w14="http://schemas.microsoft.com/office/word/2010/wordml" xmlns:w15="http://schemas.microsoft.com/office/word/2012/wordml" xmlns:w16cid="http://schemas.microsoft.com/office/word/2016/wordml/cid" xmlns:w16se="http://schemas.microsoft.com/office/word/2015/wordml/symex" xmlns:wpg="http://schemas.microsoft.com/office/word/2010/wordprocessingGroup" xmlns:wpi="http://schemas.microsoft.com/office/word/2010/wordprocessingInk" xmlns:wne="http://schemas.microsoft.com/office/word/2006/wordml" xmlns:wps="http://schemas.microsoft.com/office/word/2010/wordprocessingShape" mc:Ignorable="w14 w15 w16se w16cid wp14">
+<w:document xmlns:ve="http://schemas.openxmlformats.org/markup-compatibility/2006" xmlns:o="urn:schemas-microsoft-com:office:office" xmlns:r="http://schemas.openxmlformats.org/officeDocument/2006/relationships" xmlns:m="http://schemas.openxmlformats.org/officeDocument/2006/math" xmlns:v="urn:schemas-microsoft-com:vml" xmlns:wp="http://schemas.openxmlformats.org/drawingml/2006/wordprocessingDrawing" xmlns:w10="urn:schemas-microsoft-com:office:word" xmlns:w="http://schemas.openxmlformats.org/wordprocessingml/2006/main" xmlns:wne="http://schemas.microsoft.com/office/word/2006/wordml">
   <w:body>
     <w:p>
       <w:pPr>
@@ -352,14 +352,16 @@
           <w:rFonts w:ascii="Arial" w:hAnsi="Arial" w:cs="Arial"/>
           <w:sz w:val="36"/>
           <w:szCs w:val="36"/>
-          <w:lang w:val="es-CR"/>
-        </w:rPr>
-      </w:pPr>
-      <w:r>
-        <w:rPr>
-          <w:rFonts w:ascii="Arial" w:hAnsi="Arial" w:cs="Arial"/>
-          <w:sz w:val="36"/>
-          <w:szCs w:val="36"/>
+          <w:u w:val="single"/>
+          <w:lang w:val="es-CR"/>
+        </w:rPr>
+      </w:pPr>
+      <w:r>
+        <w:rPr>
+          <w:rFonts w:ascii="Arial" w:hAnsi="Arial" w:cs="Arial"/>
+          <w:sz w:val="36"/>
+          <w:szCs w:val="36"/>
+          <w:u w:val="single"/>
           <w:lang w:val="es-CR"/>
         </w:rPr>
         <w:t>Introducción</w:t>
@@ -381,9 +383,8 @@
           <w:szCs w:val="28"/>
           <w:lang w:val="es-CR"/>
         </w:rPr>
-        <w:t xml:space="preserve">Este laboratorio consiste en la realización de un </w:t>
-      </w:r>
-      <w:proofErr w:type="gramStart"/>
+        <w:t>Este laboratorio consiste en la realización de un scanner  para la realización de un compilador completo, para esto es importante entender la definición de tokens</w:t>
+      </w:r>
       <w:r>
         <w:rPr>
           <w:rFonts w:ascii="Arial" w:hAnsi="Arial" w:cs="Arial"/>
@@ -391,25 +392,6 @@
           <w:szCs w:val="28"/>
           <w:lang w:val="es-CR"/>
         </w:rPr>
-        <w:t>scanner  para</w:t>
-      </w:r>
-      <w:proofErr w:type="gramEnd"/>
-      <w:r>
-        <w:rPr>
-          <w:rFonts w:ascii="Arial" w:hAnsi="Arial" w:cs="Arial"/>
-          <w:sz w:val="28"/>
-          <w:szCs w:val="28"/>
-          <w:lang w:val="es-CR"/>
-        </w:rPr>
-        <w:t xml:space="preserve"> la realización de un compilador completo, para esto es importante entender la definición de tokens</w:t>
-      </w:r>
-      <w:r>
-        <w:rPr>
-          <w:rFonts w:ascii="Arial" w:hAnsi="Arial" w:cs="Arial"/>
-          <w:sz w:val="28"/>
-          <w:szCs w:val="28"/>
-          <w:lang w:val="es-CR"/>
-        </w:rPr>
         <w:t>, para que sirven las expresiones regulares y manejar bloques de tipo de definición (contiene un conjunto palabras)</w:t>
       </w:r>
     </w:p>
@@ -439,14 +421,16 @@
           <w:rFonts w:ascii="Arial" w:hAnsi="Arial" w:cs="Arial"/>
           <w:sz w:val="36"/>
           <w:szCs w:val="36"/>
-          <w:lang w:val="es-CR"/>
-        </w:rPr>
-      </w:pPr>
-      <w:r>
-        <w:rPr>
-          <w:rFonts w:ascii="Arial" w:hAnsi="Arial" w:cs="Arial"/>
-          <w:sz w:val="36"/>
-          <w:szCs w:val="36"/>
+          <w:u w:val="single"/>
+          <w:lang w:val="es-CR"/>
+        </w:rPr>
+      </w:pPr>
+      <w:r>
+        <w:rPr>
+          <w:rFonts w:ascii="Arial" w:hAnsi="Arial" w:cs="Arial"/>
+          <w:sz w:val="36"/>
+          <w:szCs w:val="36"/>
+          <w:u w:val="single"/>
           <w:lang w:val="es-CR"/>
         </w:rPr>
         <w:t>Desarrollo del lenguaje y su funcionamiento</w:t>
@@ -490,14 +474,16 @@
           <w:rFonts w:ascii="Arial" w:hAnsi="Arial" w:cs="Arial"/>
           <w:sz w:val="36"/>
           <w:szCs w:val="36"/>
-          <w:lang w:val="es-CR"/>
-        </w:rPr>
-      </w:pPr>
-      <w:r>
-        <w:rPr>
-          <w:rFonts w:ascii="Arial" w:hAnsi="Arial" w:cs="Arial"/>
-          <w:sz w:val="36"/>
-          <w:szCs w:val="36"/>
+          <w:u w:val="single"/>
+          <w:lang w:val="es-CR"/>
+        </w:rPr>
+      </w:pPr>
+      <w:r>
+        <w:rPr>
+          <w:rFonts w:ascii="Arial" w:hAnsi="Arial" w:cs="Arial"/>
+          <w:sz w:val="36"/>
+          <w:szCs w:val="36"/>
+          <w:u w:val="single"/>
           <w:lang w:val="es-CR"/>
         </w:rPr>
         <w:t>Gramática EBNF inicial y gramática transformada</w:t>
@@ -541,7 +527,7 @@
 </file>
 
 <file path=word/styles.xml><?xml version="1.0" encoding="utf-8"?>
-<w:styles xmlns:mc="http://schemas.openxmlformats.org/markup-compatibility/2006" xmlns:r="http://schemas.openxmlformats.org/officeDocument/2006/relationships" xmlns:w="http://schemas.openxmlformats.org/wordprocessingml/2006/main" xmlns:w14="http://schemas.microsoft.com/office/word/2010/wordml" xmlns:w15="http://schemas.microsoft.com/office/word/2012/wordml" xmlns:w16cid="http://schemas.microsoft.com/office/word/2016/wordml/cid" xmlns:w16se="http://schemas.microsoft.com/office/word/2015/wordml/symex" mc:Ignorable="w14 w15 w16se w16cid">
+<w:styles xmlns:r="http://schemas.openxmlformats.org/officeDocument/2006/relationships" xmlns:w="http://schemas.openxmlformats.org/wordprocessingml/2006/main">
   <w:docDefaults>
     <w:rPrDefault>
       <w:rPr>
@@ -557,388 +543,149 @@
       </w:pPr>
     </w:pPrDefault>
   </w:docDefaults>
-  <w:latentStyles w:defLockedState="0" w:defUIPriority="99" w:defSemiHidden="0" w:defUnhideWhenUsed="0" w:defQFormat="0" w:count="377">
-    <w:lsdException w:name="Normal" w:uiPriority="0" w:qFormat="1"/>
-    <w:lsdException w:name="heading 1" w:uiPriority="9" w:qFormat="1"/>
-    <w:lsdException w:name="heading 2" w:semiHidden="1" w:uiPriority="9" w:unhideWhenUsed="1" w:qFormat="1"/>
-    <w:lsdException w:name="heading 3" w:semiHidden="1" w:uiPriority="9" w:unhideWhenUsed="1" w:qFormat="1"/>
-    <w:lsdException w:name="heading 4" w:semiHidden="1" w:uiPriority="9" w:unhideWhenUsed="1" w:qFormat="1"/>
-    <w:lsdException w:name="heading 5" w:semiHidden="1" w:uiPriority="9" w:unhideWhenUsed="1" w:qFormat="1"/>
-    <w:lsdException w:name="heading 6" w:semiHidden="1" w:uiPriority="9" w:unhideWhenUsed="1" w:qFormat="1"/>
-    <w:lsdException w:name="heading 7" w:semiHidden="1" w:uiPriority="9" w:unhideWhenUsed="1" w:qFormat="1"/>
-    <w:lsdException w:name="heading 8" w:semiHidden="1" w:uiPriority="9" w:unhideWhenUsed="1" w:qFormat="1"/>
-    <w:lsdException w:name="heading 9" w:semiHidden="1" w:uiPriority="9" w:unhideWhenUsed="1" w:qFormat="1"/>
-    <w:lsdException w:name="index 1" w:semiHidden="1" w:unhideWhenUsed="1"/>
-    <w:lsdException w:name="index 2" w:semiHidden="1" w:unhideWhenUsed="1"/>
-    <w:lsdException w:name="index 3" w:semiHidden="1" w:unhideWhenUsed="1"/>
-    <w:lsdException w:name="index 4" w:semiHidden="1" w:unhideWhenUsed="1"/>
-    <w:lsdException w:name="index 5" w:semiHidden="1" w:unhideWhenUsed="1"/>
-    <w:lsdException w:name="index 6" w:semiHidden="1" w:unhideWhenUsed="1"/>
-    <w:lsdException w:name="index 7" w:semiHidden="1" w:unhideWhenUsed="1"/>
-    <w:lsdException w:name="index 8" w:semiHidden="1" w:unhideWhenUsed="1"/>
-    <w:lsdException w:name="index 9" w:semiHidden="1" w:unhideWhenUsed="1"/>
-    <w:lsdException w:name="toc 1" w:semiHidden="1" w:uiPriority="39" w:unhideWhenUsed="1"/>
-    <w:lsdException w:name="toc 2" w:semiHidden="1" w:uiPriority="39" w:unhideWhenUsed="1"/>
-    <w:lsdException w:name="toc 3" w:semiHidden="1" w:uiPriority="39" w:unhideWhenUsed="1"/>
-    <w:lsdException w:name="toc 4" w:semiHidden="1" w:uiPriority="39" w:unhideWhenUsed="1"/>
-    <w:lsdException w:name="toc 5" w:semiHidden="1" w:uiPriority="39" w:unhideWhenUsed="1"/>
-    <w:lsdException w:name="toc 6" w:semiHidden="1" w:uiPriority="39" w:unhideWhenUsed="1"/>
-    <w:lsdException w:name="toc 7" w:semiHidden="1" w:uiPriority="39" w:unhideWhenUsed="1"/>
-    <w:lsdException w:name="toc 8" w:semiHidden="1" w:uiPriority="39" w:unhideWhenUsed="1"/>
-    <w:lsdException w:name="toc 9" w:semiHidden="1" w:uiPriority="39" w:unhideWhenUsed="1"/>
-    <w:lsdException w:name="Normal Indent" w:semiHidden="1" w:unhideWhenUsed="1"/>
-    <w:lsdException w:name="footnote text" w:semiHidden="1" w:unhideWhenUsed="1"/>
-    <w:lsdException w:name="annotation text" w:semiHidden="1" w:unhideWhenUsed="1"/>
-    <w:lsdException w:name="header" w:semiHidden="1" w:unhideWhenUsed="1"/>
-    <w:lsdException w:name="footer" w:semiHidden="1" w:unhideWhenUsed="1"/>
-    <w:lsdException w:name="index heading" w:semiHidden="1" w:unhideWhenUsed="1"/>
-    <w:lsdException w:name="caption" w:semiHidden="1" w:uiPriority="35" w:unhideWhenUsed="1" w:qFormat="1"/>
-    <w:lsdException w:name="table of figures" w:semiHidden="1" w:unhideWhenUsed="1"/>
-    <w:lsdException w:name="envelope address" w:semiHidden="1" w:unhideWhenUsed="1"/>
-    <w:lsdException w:name="envelope return" w:semiHidden="1" w:unhideWhenUsed="1"/>
-    <w:lsdException w:name="footnote reference" w:semiHidden="1" w:unhideWhenUsed="1"/>
-    <w:lsdException w:name="annotation reference" w:semiHidden="1" w:unhideWhenUsed="1"/>
-    <w:lsdException w:name="line number" w:semiHidden="1" w:unhideWhenUsed="1"/>
-    <w:lsdException w:name="page number" w:semiHidden="1" w:unhideWhenUsed="1"/>
-    <w:lsdException w:name="endnote reference" w:semiHidden="1" w:unhideWhenUsed="1"/>
-    <w:lsdException w:name="endnote text" w:semiHidden="1" w:unhideWhenUsed="1"/>
-    <w:lsdException w:name="table of authorities" w:semiHidden="1" w:unhideWhenUsed="1"/>
-    <w:lsdException w:name="macro" w:semiHidden="1" w:unhideWhenUsed="1"/>
-    <w:lsdException w:name="toa heading" w:semiHidden="1" w:unhideWhenUsed="1"/>
-    <w:lsdException w:name="List" w:semiHidden="1" w:unhideWhenUsed="1"/>
-    <w:lsdException w:name="List Bullet" w:semiHidden="1" w:unhideWhenUsed="1"/>
-    <w:lsdException w:name="List Number" w:semiHidden="1" w:unhideWhenUsed="1"/>
-    <w:lsdException w:name="List 2" w:semiHidden="1" w:unhideWhenUsed="1"/>
-    <w:lsdException w:name="List 3" w:semiHidden="1" w:unhideWhenUsed="1"/>
-    <w:lsdException w:name="List 4" w:semiHidden="1" w:unhideWhenUsed="1"/>
-    <w:lsdException w:name="List 5" w:semiHidden="1" w:unhideWhenUsed="1"/>
-    <w:lsdException w:name="List Bullet 2" w:semiHidden="1" w:unhideWhenUsed="1"/>
-    <w:lsdException w:name="List Bullet 3" w:semiHidden="1" w:unhideWhenUsed="1"/>
-    <w:lsdException w:name="List Bullet 4" w:semiHidden="1" w:unhideWhenUsed="1"/>
-    <w:lsdException w:name="List Bullet 5" w:semiHidden="1" w:unhideWhenUsed="1"/>
-    <w:lsdException w:name="List Number 2" w:semiHidden="1" w:unhideWhenUsed="1"/>
-    <w:lsdException w:name="List Number 3" w:semiHidden="1" w:unhideWhenUsed="1"/>
-    <w:lsdException w:name="List Number 4" w:semiHidden="1" w:unhideWhenUsed="1"/>
-    <w:lsdException w:name="List Number 5" w:semiHidden="1" w:unhideWhenUsed="1"/>
-    <w:lsdException w:name="Title" w:uiPriority="10" w:qFormat="1"/>
-    <w:lsdException w:name="Closing" w:semiHidden="1" w:unhideWhenUsed="1"/>
-    <w:lsdException w:name="Signature" w:semiHidden="1" w:unhideWhenUsed="1"/>
-    <w:lsdException w:name="Default Paragraph Font" w:semiHidden="1" w:uiPriority="1" w:unhideWhenUsed="1"/>
-    <w:lsdException w:name="Body Text" w:semiHidden="1" w:unhideWhenUsed="1"/>
-    <w:lsdException w:name="Body Text Indent" w:semiHidden="1" w:unhideWhenUsed="1"/>
-    <w:lsdException w:name="List Continue" w:semiHidden="1" w:unhideWhenUsed="1"/>
-    <w:lsdException w:name="List Continue 2" w:semiHidden="1" w:unhideWhenUsed="1"/>
-    <w:lsdException w:name="List Continue 3" w:semiHidden="1" w:unhideWhenUsed="1"/>
-    <w:lsdException w:name="List Continue 4" w:semiHidden="1" w:unhideWhenUsed="1"/>
-    <w:lsdException w:name="List Continue 5" w:semiHidden="1" w:unhideWhenUsed="1"/>
-    <w:lsdException w:name="Message Header" w:semiHidden="1" w:unhideWhenUsed="1"/>
-    <w:lsdException w:name="Subtitle" w:uiPriority="11" w:qFormat="1"/>
-    <w:lsdException w:name="Salutation" w:semiHidden="1" w:unhideWhenUsed="1"/>
-    <w:lsdException w:name="Date" w:semiHidden="1" w:unhideWhenUsed="1"/>
-    <w:lsdException w:name="Body Text First Indent" w:semiHidden="1" w:unhideWhenUsed="1"/>
-    <w:lsdException w:name="Body Text First Indent 2" w:semiHidden="1" w:unhideWhenUsed="1"/>
-    <w:lsdException w:name="Note Heading" w:semiHidden="1" w:unhideWhenUsed="1"/>
-    <w:lsdException w:name="Body Text 2" w:semiHidden="1" w:unhideWhenUsed="1"/>
-    <w:lsdException w:name="Body Text 3" w:semiHidden="1" w:unhideWhenUsed="1"/>
-    <w:lsdException w:name="Body Text Indent 2" w:semiHidden="1" w:unhideWhenUsed="1"/>
-    <w:lsdException w:name="Body Text Indent 3" w:semiHidden="1" w:unhideWhenUsed="1"/>
-    <w:lsdException w:name="Block Text" w:semiHidden="1" w:unhideWhenUsed="1"/>
-    <w:lsdException w:name="Hyperlink" w:semiHidden="1" w:unhideWhenUsed="1"/>
-    <w:lsdException w:name="FollowedHyperlink" w:semiHidden="1" w:unhideWhenUsed="1"/>
-    <w:lsdException w:name="Strong" w:uiPriority="22" w:qFormat="1"/>
-    <w:lsdException w:name="Emphasis" w:uiPriority="20" w:qFormat="1"/>
-    <w:lsdException w:name="Document Map" w:semiHidden="1" w:unhideWhenUsed="1"/>
-    <w:lsdException w:name="Plain Text" w:semiHidden="1" w:unhideWhenUsed="1"/>
-    <w:lsdException w:name="E-mail Signature" w:semiHidden="1" w:unhideWhenUsed="1"/>
-    <w:lsdException w:name="HTML Top of Form" w:semiHidden="1" w:unhideWhenUsed="1"/>
-    <w:lsdException w:name="HTML Bottom of Form" w:semiHidden="1" w:unhideWhenUsed="1"/>
-    <w:lsdException w:name="Normal (Web)" w:semiHidden="1" w:unhideWhenUsed="1"/>
-    <w:lsdException w:name="HTML Acronym" w:semiHidden="1" w:unhideWhenUsed="1"/>
-    <w:lsdException w:name="HTML Address" w:semiHidden="1" w:unhideWhenUsed="1"/>
-    <w:lsdException w:name="HTML Cite" w:semiHidden="1" w:unhideWhenUsed="1"/>
-    <w:lsdException w:name="HTML Code" w:semiHidden="1" w:unhideWhenUsed="1"/>
-    <w:lsdException w:name="HTML Definition" w:semiHidden="1" w:unhideWhenUsed="1"/>
-    <w:lsdException w:name="HTML Keyboard" w:semiHidden="1" w:unhideWhenUsed="1"/>
-    <w:lsdException w:name="HTML Preformatted" w:semiHidden="1" w:unhideWhenUsed="1"/>
-    <w:lsdException w:name="HTML Sample" w:semiHidden="1" w:unhideWhenUsed="1"/>
-    <w:lsdException w:name="HTML Typewriter" w:semiHidden="1" w:unhideWhenUsed="1"/>
-    <w:lsdException w:name="HTML Variable" w:semiHidden="1" w:unhideWhenUsed="1"/>
-    <w:lsdException w:name="Normal Table" w:semiHidden="1" w:unhideWhenUsed="1"/>
-    <w:lsdException w:name="annotation subject" w:semiHidden="1" w:unhideWhenUsed="1"/>
-    <w:lsdException w:name="No List" w:semiHidden="1" w:unhideWhenUsed="1"/>
-    <w:lsdException w:name="Outline List 1" w:semiHidden="1" w:unhideWhenUsed="1"/>
-    <w:lsdException w:name="Outline List 2" w:semiHidden="1" w:unhideWhenUsed="1"/>
-    <w:lsdException w:name="Outline List 3" w:semiHidden="1" w:unhideWhenUsed="1"/>
-    <w:lsdException w:name="Table Simple 1" w:semiHidden="1" w:unhideWhenUsed="1"/>
-    <w:lsdException w:name="Table Simple 2" w:semiHidden="1" w:unhideWhenUsed="1"/>
-    <w:lsdException w:name="Table Simple 3" w:semiHidden="1" w:unhideWhenUsed="1"/>
-    <w:lsdException w:name="Table Classic 1" w:semiHidden="1" w:unhideWhenUsed="1"/>
-    <w:lsdException w:name="Table Classic 2" w:semiHidden="1" w:unhideWhenUsed="1"/>
-    <w:lsdException w:name="Table Classic 3" w:semiHidden="1" w:unhideWhenUsed="1"/>
-    <w:lsdException w:name="Table Classic 4" w:semiHidden="1" w:unhideWhenUsed="1"/>
-    <w:lsdException w:name="Table Colorful 1" w:semiHidden="1" w:unhideWhenUsed="1"/>
-    <w:lsdException w:name="Table Colorful 2" w:semiHidden="1" w:unhideWhenUsed="1"/>
-    <w:lsdException w:name="Table Colorful 3" w:semiHidden="1" w:unhideWhenUsed="1"/>
-    <w:lsdException w:name="Table Columns 1" w:semiHidden="1" w:unhideWhenUsed="1"/>
-    <w:lsdException w:name="Table Columns 2" w:semiHidden="1" w:unhideWhenUsed="1"/>
-    <w:lsdException w:name="Table Columns 3" w:semiHidden="1" w:unhideWhenUsed="1"/>
-    <w:lsdException w:name="Table Columns 4" w:semiHidden="1" w:unhideWhenUsed="1"/>
-    <w:lsdException w:name="Table Columns 5" w:semiHidden="1" w:unhideWhenUsed="1"/>
-    <w:lsdException w:name="Table Grid 1" w:semiHidden="1" w:unhideWhenUsed="1"/>
-    <w:lsdException w:name="Table Grid 2" w:semiHidden="1" w:unhideWhenUsed="1"/>
-    <w:lsdException w:name="Table Grid 3" w:semiHidden="1" w:unhideWhenUsed="1"/>
-    <w:lsdException w:name="Table Grid 4" w:semiHidden="1" w:unhideWhenUsed="1"/>
-    <w:lsdException w:name="Table Grid 5" w:semiHidden="1" w:unhideWhenUsed="1"/>
-    <w:lsdException w:name="Table Grid 6" w:semiHidden="1" w:unhideWhenUsed="1"/>
-    <w:lsdException w:name="Table Grid 7" w:semiHidden="1" w:unhideWhenUsed="1"/>
-    <w:lsdException w:name="Table Grid 8" w:semiHidden="1" w:unhideWhenUsed="1"/>
-    <w:lsdException w:name="Table List 1" w:semiHidden="1" w:unhideWhenUsed="1"/>
-    <w:lsdException w:name="Table List 2" w:semiHidden="1" w:unhideWhenUsed="1"/>
-    <w:lsdException w:name="Table List 3" w:semiHidden="1" w:unhideWhenUsed="1"/>
-    <w:lsdException w:name="Table List 4" w:semiHidden="1" w:unhideWhenUsed="1"/>
-    <w:lsdException w:name="Table List 5" w:semiHidden="1" w:unhideWhenUsed="1"/>
-    <w:lsdException w:name="Table List 6" w:semiHidden="1" w:unhideWhenUsed="1"/>
-    <w:lsdException w:name="Table List 7" w:semiHidden="1" w:unhideWhenUsed="1"/>
-    <w:lsdException w:name="Table List 8" w:semiHidden="1" w:unhideWhenUsed="1"/>
-    <w:lsdException w:name="Table 3D effects 1" w:semiHidden="1" w:unhideWhenUsed="1"/>
-    <w:lsdException w:name="Table 3D effects 2" w:semiHidden="1" w:unhideWhenUsed="1"/>
-    <w:lsdException w:name="Table 3D effects 3" w:semiHidden="1" w:unhideWhenUsed="1"/>
-    <w:lsdException w:name="Table Contemporary" w:semiHidden="1" w:unhideWhenUsed="1"/>
-    <w:lsdException w:name="Table Elegant" w:semiHidden="1" w:unhideWhenUsed="1"/>
-    <w:lsdException w:name="Table Professional" w:semiHidden="1" w:unhideWhenUsed="1"/>
-    <w:lsdException w:name="Table Subtle 1" w:semiHidden="1" w:unhideWhenUsed="1"/>
-    <w:lsdException w:name="Table Subtle 2" w:semiHidden="1" w:unhideWhenUsed="1"/>
-    <w:lsdException w:name="Table Web 1" w:semiHidden="1" w:unhideWhenUsed="1"/>
-    <w:lsdException w:name="Table Web 2" w:semiHidden="1" w:unhideWhenUsed="1"/>
-    <w:lsdException w:name="Table Web 3" w:semiHidden="1" w:unhideWhenUsed="1"/>
-    <w:lsdException w:name="Balloon Text" w:semiHidden="1" w:unhideWhenUsed="1"/>
-    <w:lsdException w:name="Table Grid" w:uiPriority="39"/>
-    <w:lsdException w:name="Table Theme" w:semiHidden="1" w:unhideWhenUsed="1"/>
-    <w:lsdException w:name="Placeholder Text" w:semiHidden="1"/>
-    <w:lsdException w:name="No Spacing" w:uiPriority="1" w:qFormat="1"/>
-    <w:lsdException w:name="Light Shading" w:uiPriority="60"/>
-    <w:lsdException w:name="Light List" w:uiPriority="61"/>
-    <w:lsdException w:name="Light Grid" w:uiPriority="62"/>
-    <w:lsdException w:name="Medium Shading 1" w:uiPriority="63"/>
-    <w:lsdException w:name="Medium Shading 2" w:uiPriority="64"/>
-    <w:lsdException w:name="Medium List 1" w:uiPriority="65"/>
-    <w:lsdException w:name="Medium List 2" w:uiPriority="66"/>
-    <w:lsdException w:name="Medium Grid 1" w:uiPriority="67"/>
-    <w:lsdException w:name="Medium Grid 2" w:uiPriority="68"/>
-    <w:lsdException w:name="Medium Grid 3" w:uiPriority="69"/>
-    <w:lsdException w:name="Dark List" w:uiPriority="70"/>
-    <w:lsdException w:name="Colorful Shading" w:uiPriority="71"/>
-    <w:lsdException w:name="Colorful List" w:uiPriority="72"/>
-    <w:lsdException w:name="Colorful Grid" w:uiPriority="73"/>
-    <w:lsdException w:name="Light Shading Accent 1" w:uiPriority="60"/>
-    <w:lsdException w:name="Light List Accent 1" w:uiPriority="61"/>
-    <w:lsdException w:name="Light Grid Accent 1" w:uiPriority="62"/>
-    <w:lsdException w:name="Medium Shading 1 Accent 1" w:uiPriority="63"/>
-    <w:lsdException w:name="Medium Shading 2 Accent 1" w:uiPriority="64"/>
-    <w:lsdException w:name="Medium List 1 Accent 1" w:uiPriority="65"/>
-    <w:lsdException w:name="Revision" w:semiHidden="1"/>
-    <w:lsdException w:name="List Paragraph" w:uiPriority="34" w:qFormat="1"/>
-    <w:lsdException w:name="Quote" w:uiPriority="29" w:qFormat="1"/>
-    <w:lsdException w:name="Intense Quote" w:uiPriority="30" w:qFormat="1"/>
-    <w:lsdException w:name="Medium List 2 Accent 1" w:uiPriority="66"/>
-    <w:lsdException w:name="Medium Grid 1 Accent 1" w:uiPriority="67"/>
-    <w:lsdException w:name="Medium Grid 2 Accent 1" w:uiPriority="68"/>
-    <w:lsdException w:name="Medium Grid 3 Accent 1" w:uiPriority="69"/>
-    <w:lsdException w:name="Dark List Accent 1" w:uiPriority="70"/>
-    <w:lsdException w:name="Colorful Shading Accent 1" w:uiPriority="71"/>
-    <w:lsdException w:name="Colorful List Accent 1" w:uiPriority="72"/>
-    <w:lsdException w:name="Colorful Grid Accent 1" w:uiPriority="73"/>
-    <w:lsdException w:name="Light Shading Accent 2" w:uiPriority="60"/>
-    <w:lsdException w:name="Light List Accent 2" w:uiPriority="61"/>
-    <w:lsdException w:name="Light Grid Accent 2" w:uiPriority="62"/>
-    <w:lsdException w:name="Medium Shading 1 Accent 2" w:uiPriority="63"/>
-    <w:lsdException w:name="Medium Shading 2 Accent 2" w:uiPriority="64"/>
-    <w:lsdException w:name="Medium List 1 Accent 2" w:uiPriority="65"/>
-    <w:lsdException w:name="Medium List 2 Accent 2" w:uiPriority="66"/>
-    <w:lsdException w:name="Medium Grid 1 Accent 2" w:uiPriority="67"/>
-    <w:lsdException w:name="Medium Grid 2 Accent 2" w:uiPriority="68"/>
-    <w:lsdException w:name="Medium Grid 3 Accent 2" w:uiPriority="69"/>
-    <w:lsdException w:name="Dark List Accent 2" w:uiPriority="70"/>
-    <w:lsdException w:name="Colorful Shading Accent 2" w:uiPriority="71"/>
-    <w:lsdException w:name="Colorful List Accent 2" w:uiPriority="72"/>
-    <w:lsdException w:name="Colorful Grid Accent 2" w:uiPriority="73"/>
-    <w:lsdException w:name="Light Shading Accent 3" w:uiPriority="60"/>
-    <w:lsdException w:name="Light List Accent 3" w:uiPriority="61"/>
-    <w:lsdException w:name="Light Grid Accent 3" w:uiPriority="62"/>
-    <w:lsdException w:name="Medium Shading 1 Accent 3" w:uiPriority="63"/>
-    <w:lsdException w:name="Medium Shading 2 Accent 3" w:uiPriority="64"/>
-    <w:lsdException w:name="Medium List 1 Accent 3" w:uiPriority="65"/>
-    <w:lsdException w:name="Medium List 2 Accent 3" w:uiPriority="66"/>
-    <w:lsdException w:name="Medium Grid 1 Accent 3" w:uiPriority="67"/>
-    <w:lsdException w:name="Medium Grid 2 Accent 3" w:uiPriority="68"/>
-    <w:lsdException w:name="Medium Grid 3 Accent 3" w:uiPriority="69"/>
-    <w:lsdException w:name="Dark List Accent 3" w:uiPriority="70"/>
-    <w:lsdException w:name="Colorful Shading Accent 3" w:uiPriority="71"/>
-    <w:lsdException w:name="Colorful List Accent 3" w:uiPriority="72"/>
-    <w:lsdException w:name="Colorful Grid Accent 3" w:uiPriority="73"/>
-    <w:lsdException w:name="Light Shading Accent 4" w:uiPriority="60"/>
-    <w:lsdException w:name="Light List Accent 4" w:uiPriority="61"/>
-    <w:lsdException w:name="Light Grid Accent 4" w:uiPriority="62"/>
-    <w:lsdException w:name="Medium Shading 1 Accent 4" w:uiPriority="63"/>
-    <w:lsdException w:name="Medium Shading 2 Accent 4" w:uiPriority="64"/>
-    <w:lsdException w:name="Medium List 1 Accent 4" w:uiPriority="65"/>
-    <w:lsdException w:name="Medium List 2 Accent 4" w:uiPriority="66"/>
-    <w:lsdException w:name="Medium Grid 1 Accent 4" w:uiPriority="67"/>
-    <w:lsdException w:name="Medium Grid 2 Accent 4" w:uiPriority="68"/>
-    <w:lsdException w:name="Medium Grid 3 Accent 4" w:uiPriority="69"/>
-    <w:lsdException w:name="Dark List Accent 4" w:uiPriority="70"/>
-    <w:lsdException w:name="Colorful Shading Accent 4" w:uiPriority="71"/>
-    <w:lsdException w:name="Colorful List Accent 4" w:uiPriority="72"/>
-    <w:lsdException w:name="Colorful Grid Accent 4" w:uiPriority="73"/>
-    <w:lsdException w:name="Light Shading Accent 5" w:uiPriority="60"/>
-    <w:lsdException w:name="Light List Accent 5" w:uiPriority="61"/>
-    <w:lsdException w:name="Light Grid Accent 5" w:uiPriority="62"/>
-    <w:lsdException w:name="Medium Shading 1 Accent 5" w:uiPriority="63"/>
-    <w:lsdException w:name="Medium Shading 2 Accent 5" w:uiPriority="64"/>
-    <w:lsdException w:name="Medium List 1 Accent 5" w:uiPriority="65"/>
-    <w:lsdException w:name="Medium List 2 Accent 5" w:uiPriority="66"/>
-    <w:lsdException w:name="Medium Grid 1 Accent 5" w:uiPriority="67"/>
-    <w:lsdException w:name="Medium Grid 2 Accent 5" w:uiPriority="68"/>
-    <w:lsdException w:name="Medium Grid 3 Accent 5" w:uiPriority="69"/>
-    <w:lsdException w:name="Dark List Accent 5" w:uiPriority="70"/>
-    <w:lsdException w:name="Colorful Shading Accent 5" w:uiPriority="71"/>
-    <w:lsdException w:name="Colorful List Accent 5" w:uiPriority="72"/>
-    <w:lsdException w:name="Colorful Grid Accent 5" w:uiPriority="73"/>
-    <w:lsdException w:name="Light Shading Accent 6" w:uiPriority="60"/>
-    <w:lsdException w:name="Light List Accent 6" w:uiPriority="61"/>
-    <w:lsdException w:name="Light Grid Accent 6" w:uiPriority="62"/>
-    <w:lsdException w:name="Medium Shading 1 Accent 6" w:uiPriority="63"/>
-    <w:lsdException w:name="Medium Shading 2 Accent 6" w:uiPriority="64"/>
-    <w:lsdException w:name="Medium List 1 Accent 6" w:uiPriority="65"/>
-    <w:lsdException w:name="Medium List 2 Accent 6" w:uiPriority="66"/>
-    <w:lsdException w:name="Medium Grid 1 Accent 6" w:uiPriority="67"/>
-    <w:lsdException w:name="Medium Grid 2 Accent 6" w:uiPriority="68"/>
-    <w:lsdException w:name="Medium Grid 3 Accent 6" w:uiPriority="69"/>
-    <w:lsdException w:name="Dark List Accent 6" w:uiPriority="70"/>
-    <w:lsdException w:name="Colorful Shading Accent 6" w:uiPriority="71"/>
-    <w:lsdException w:name="Colorful List Accent 6" w:uiPriority="72"/>
-    <w:lsdException w:name="Colorful Grid Accent 6" w:uiPriority="73"/>
-    <w:lsdException w:name="Subtle Emphasis" w:uiPriority="19" w:qFormat="1"/>
-    <w:lsdException w:name="Intense Emphasis" w:uiPriority="21" w:qFormat="1"/>
-    <w:lsdException w:name="Subtle Reference" w:uiPriority="31" w:qFormat="1"/>
-    <w:lsdException w:name="Intense Reference" w:uiPriority="32" w:qFormat="1"/>
-    <w:lsdException w:name="Book Title" w:uiPriority="33" w:qFormat="1"/>
-    <w:lsdException w:name="Bibliography" w:semiHidden="1" w:uiPriority="37" w:unhideWhenUsed="1"/>
-    <w:lsdException w:name="TOC Heading" w:semiHidden="1" w:uiPriority="39" w:unhideWhenUsed="1" w:qFormat="1"/>
-    <w:lsdException w:name="Plain Table 1" w:uiPriority="41"/>
-    <w:lsdException w:name="Plain Table 2" w:uiPriority="42"/>
-    <w:lsdException w:name="Plain Table 3" w:uiPriority="43"/>
-    <w:lsdException w:name="Plain Table 4" w:uiPriority="44"/>
-    <w:lsdException w:name="Plain Table 5" w:uiPriority="45"/>
-    <w:lsdException w:name="Grid Table Light" w:uiPriority="40"/>
-    <w:lsdException w:name="Grid Table 1 Light" w:uiPriority="46"/>
-    <w:lsdException w:name="Grid Table 2" w:uiPriority="47"/>
-    <w:lsdException w:name="Grid Table 3" w:uiPriority="48"/>
-    <w:lsdException w:name="Grid Table 4" w:uiPriority="49"/>
-    <w:lsdException w:name="Grid Table 5 Dark" w:uiPriority="50"/>
-    <w:lsdException w:name="Grid Table 6 Colorful" w:uiPriority="51"/>
-    <w:lsdException w:name="Grid Table 7 Colorful" w:uiPriority="52"/>
-    <w:lsdException w:name="Grid Table 1 Light Accent 1" w:uiPriority="46"/>
-    <w:lsdException w:name="Grid Table 2 Accent 1" w:uiPriority="47"/>
-    <w:lsdException w:name="Grid Table 3 Accent 1" w:uiPriority="48"/>
-    <w:lsdException w:name="Grid Table 4 Accent 1" w:uiPriority="49"/>
-    <w:lsdException w:name="Grid Table 5 Dark Accent 1" w:uiPriority="50"/>
-    <w:lsdException w:name="Grid Table 6 Colorful Accent 1" w:uiPriority="51"/>
-    <w:lsdException w:name="Grid Table 7 Colorful Accent 1" w:uiPriority="52"/>
-    <w:lsdException w:name="Grid Table 1 Light Accent 2" w:uiPriority="46"/>
-    <w:lsdException w:name="Grid Table 2 Accent 2" w:uiPriority="47"/>
-    <w:lsdException w:name="Grid Table 3 Accent 2" w:uiPriority="48"/>
-    <w:lsdException w:name="Grid Table 4 Accent 2" w:uiPriority="49"/>
-    <w:lsdException w:name="Grid Table 5 Dark Accent 2" w:uiPriority="50"/>
-    <w:lsdException w:name="Grid Table 6 Colorful Accent 2" w:uiPriority="51"/>
-    <w:lsdException w:name="Grid Table 7 Colorful Accent 2" w:uiPriority="52"/>
-    <w:lsdException w:name="Grid Table 1 Light Accent 3" w:uiPriority="46"/>
-    <w:lsdException w:name="Grid Table 2 Accent 3" w:uiPriority="47"/>
-    <w:lsdException w:name="Grid Table 3 Accent 3" w:uiPriority="48"/>
-    <w:lsdException w:name="Grid Table 4 Accent 3" w:uiPriority="49"/>
-    <w:lsdException w:name="Grid Table 5 Dark Accent 3" w:uiPriority="50"/>
-    <w:lsdException w:name="Grid Table 6 Colorful Accent 3" w:uiPriority="51"/>
-    <w:lsdException w:name="Grid Table 7 Colorful Accent 3" w:uiPriority="52"/>
-    <w:lsdException w:name="Grid Table 1 Light Accent 4" w:uiPriority="46"/>
-    <w:lsdException w:name="Grid Table 2 Accent 4" w:uiPriority="47"/>
-    <w:lsdException w:name="Grid Table 3 Accent 4" w:uiPriority="48"/>
-    <w:lsdException w:name="Grid Table 4 Accent 4" w:uiPriority="49"/>
-    <w:lsdException w:name="Grid Table 5 Dark Accent 4" w:uiPriority="50"/>
-    <w:lsdException w:name="Grid Table 6 Colorful Accent 4" w:uiPriority="51"/>
-    <w:lsdException w:name="Grid Table 7 Colorful Accent 4" w:uiPriority="52"/>
-    <w:lsdException w:name="Grid Table 1 Light Accent 5" w:uiPriority="46"/>
-    <w:lsdException w:name="Grid Table 2 Accent 5" w:uiPriority="47"/>
-    <w:lsdException w:name="Grid Table 3 Accent 5" w:uiPriority="48"/>
-    <w:lsdException w:name="Grid Table 4 Accent 5" w:uiPriority="49"/>
-    <w:lsdException w:name="Grid Table 5 Dark Accent 5" w:uiPriority="50"/>
-    <w:lsdException w:name="Grid Table 6 Colorful Accent 5" w:uiPriority="51"/>
-    <w:lsdException w:name="Grid Table 7 Colorful Accent 5" w:uiPriority="52"/>
-    <w:lsdException w:name="Grid Table 1 Light Accent 6" w:uiPriority="46"/>
-    <w:lsdException w:name="Grid Table 2 Accent 6" w:uiPriority="47"/>
-    <w:lsdException w:name="Grid Table 3 Accent 6" w:uiPriority="48"/>
-    <w:lsdException w:name="Grid Table 4 Accent 6" w:uiPriority="49"/>
-    <w:lsdException w:name="Grid Table 5 Dark Accent 6" w:uiPriority="50"/>
-    <w:lsdException w:name="Grid Table 6 Colorful Accent 6" w:uiPriority="51"/>
-    <w:lsdException w:name="Grid Table 7 Colorful Accent 6" w:uiPriority="52"/>
-    <w:lsdException w:name="List Table 1 Light" w:uiPriority="46"/>
-    <w:lsdException w:name="List Table 2" w:uiPriority="47"/>
-    <w:lsdException w:name="List Table 3" w:uiPriority="48"/>
-    <w:lsdException w:name="List Table 4" w:uiPriority="49"/>
-    <w:lsdException w:name="List Table 5 Dark" w:uiPriority="50"/>
-    <w:lsdException w:name="List Table 6 Colorful" w:uiPriority="51"/>
-    <w:lsdException w:name="List Table 7 Colorful" w:uiPriority="52"/>
-    <w:lsdException w:name="List Table 1 Light Accent 1" w:uiPriority="46"/>
-    <w:lsdException w:name="List Table 2 Accent 1" w:uiPriority="47"/>
-    <w:lsdException w:name="List Table 3 Accent 1" w:uiPriority="48"/>
-    <w:lsdException w:name="List Table 4 Accent 1" w:uiPriority="49"/>
-    <w:lsdException w:name="List Table 5 Dark Accent 1" w:uiPriority="50"/>
-    <w:lsdException w:name="List Table 6 Colorful Accent 1" w:uiPriority="51"/>
-    <w:lsdException w:name="List Table 7 Colorful Accent 1" w:uiPriority="52"/>
-    <w:lsdException w:name="List Table 1 Light Accent 2" w:uiPriority="46"/>
-    <w:lsdException w:name="List Table 2 Accent 2" w:uiPriority="47"/>
-    <w:lsdException w:name="List Table 3 Accent 2" w:uiPriority="48"/>
-    <w:lsdException w:name="List Table 4 Accent 2" w:uiPriority="49"/>
-    <w:lsdException w:name="List Table 5 Dark Accent 2" w:uiPriority="50"/>
-    <w:lsdException w:name="List Table 6 Colorful Accent 2" w:uiPriority="51"/>
-    <w:lsdException w:name="List Table 7 Colorful Accent 2" w:uiPriority="52"/>
-    <w:lsdException w:name="List Table 1 Light Accent 3" w:uiPriority="46"/>
-    <w:lsdException w:name="List Table 2 Accent 3" w:uiPriority="47"/>
-    <w:lsdException w:name="List Table 3 Accent 3" w:uiPriority="48"/>
-    <w:lsdException w:name="List Table 4 Accent 3" w:uiPriority="49"/>
-    <w:lsdException w:name="List Table 5 Dark Accent 3" w:uiPriority="50"/>
-    <w:lsdException w:name="List Table 6 Colorful Accent 3" w:uiPriority="51"/>
-    <w:lsdException w:name="List Table 7 Colorful Accent 3" w:uiPriority="52"/>
-    <w:lsdException w:name="List Table 1 Light Accent 4" w:uiPriority="46"/>
-    <w:lsdException w:name="List Table 2 Accent 4" w:uiPriority="47"/>
-    <w:lsdException w:name="List Table 3 Accent 4" w:uiPriority="48"/>
-    <w:lsdException w:name="List Table 4 Accent 4" w:uiPriority="49"/>
-    <w:lsdException w:name="List Table 5 Dark Accent 4" w:uiPriority="50"/>
-    <w:lsdException w:name="List Table 6 Colorful Accent 4" w:uiPriority="51"/>
-    <w:lsdException w:name="List Table 7 Colorful Accent 4" w:uiPriority="52"/>
-    <w:lsdException w:name="List Table 1 Light Accent 5" w:uiPriority="46"/>
-    <w:lsdException w:name="List Table 2 Accent 5" w:uiPriority="47"/>
-    <w:lsdException w:name="List Table 3 Accent 5" w:uiPriority="48"/>
-    <w:lsdException w:name="List Table 4 Accent 5" w:uiPriority="49"/>
-    <w:lsdException w:name="List Table 5 Dark Accent 5" w:uiPriority="50"/>
-    <w:lsdException w:name="List Table 6 Colorful Accent 5" w:uiPriority="51"/>
-    <w:lsdException w:name="List Table 7 Colorful Accent 5" w:uiPriority="52"/>
-    <w:lsdException w:name="List Table 1 Light Accent 6" w:uiPriority="46"/>
-    <w:lsdException w:name="List Table 2 Accent 6" w:uiPriority="47"/>
-    <w:lsdException w:name="List Table 3 Accent 6" w:uiPriority="48"/>
-    <w:lsdException w:name="List Table 4 Accent 6" w:uiPriority="49"/>
-    <w:lsdException w:name="List Table 5 Dark Accent 6" w:uiPriority="50"/>
-    <w:lsdException w:name="List Table 6 Colorful Accent 6" w:uiPriority="51"/>
-    <w:lsdException w:name="List Table 7 Colorful Accent 6" w:uiPriority="52"/>
-    <w:lsdException w:name="Mention" w:semiHidden="1" w:unhideWhenUsed="1"/>
-    <w:lsdException w:name="Smart Hyperlink" w:semiHidden="1" w:unhideWhenUsed="1"/>
-    <w:lsdException w:name="Hashtag" w:semiHidden="1" w:unhideWhenUsed="1"/>
-    <w:lsdException w:name="Unresolved Mention" w:semiHidden="1" w:unhideWhenUsed="1"/>
-    <w:lsdException w:name="Smart Link" w:semiHidden="1" w:unhideWhenUsed="1"/>
-    <w:lsdException w:name="Smart Link Error" w:semiHidden="1" w:unhideWhenUsed="1"/>
+  <w:latentStyles w:defLockedState="0" w:defUIPriority="99" w:defSemiHidden="1" w:defUnhideWhenUsed="1" w:defQFormat="0" w:count="267">
+    <w:lsdException w:name="Normal" w:semiHidden="0" w:uiPriority="0" w:unhideWhenUsed="0" w:qFormat="1"/>
+    <w:lsdException w:name="heading 1" w:semiHidden="0" w:uiPriority="9" w:unhideWhenUsed="0" w:qFormat="1"/>
+    <w:lsdException w:name="heading 2" w:uiPriority="9" w:qFormat="1"/>
+    <w:lsdException w:name="heading 3" w:uiPriority="9" w:qFormat="1"/>
+    <w:lsdException w:name="heading 4" w:uiPriority="9" w:qFormat="1"/>
+    <w:lsdException w:name="heading 5" w:uiPriority="9" w:qFormat="1"/>
+    <w:lsdException w:name="heading 6" w:uiPriority="9" w:qFormat="1"/>
+    <w:lsdException w:name="heading 7" w:uiPriority="9" w:qFormat="1"/>
+    <w:lsdException w:name="heading 8" w:uiPriority="9" w:qFormat="1"/>
+    <w:lsdException w:name="heading 9" w:uiPriority="9" w:qFormat="1"/>
+    <w:lsdException w:name="toc 1" w:uiPriority="39"/>
+    <w:lsdException w:name="toc 2" w:uiPriority="39"/>
+    <w:lsdException w:name="toc 3" w:uiPriority="39"/>
+    <w:lsdException w:name="toc 4" w:uiPriority="39"/>
+    <w:lsdException w:name="toc 5" w:uiPriority="39"/>
+    <w:lsdException w:name="toc 6" w:uiPriority="39"/>
+    <w:lsdException w:name="toc 7" w:uiPriority="39"/>
+    <w:lsdException w:name="toc 8" w:uiPriority="39"/>
+    <w:lsdException w:name="toc 9" w:uiPriority="39"/>
+    <w:lsdException w:name="caption" w:uiPriority="35" w:qFormat="1"/>
+    <w:lsdException w:name="Title" w:semiHidden="0" w:uiPriority="10" w:unhideWhenUsed="0" w:qFormat="1"/>
+    <w:lsdException w:name="Default Paragraph Font" w:uiPriority="1"/>
+    <w:lsdException w:name="Subtitle" w:semiHidden="0" w:uiPriority="11" w:unhideWhenUsed="0" w:qFormat="1"/>
+    <w:lsdException w:name="Strong" w:semiHidden="0" w:uiPriority="22" w:unhideWhenUsed="0" w:qFormat="1"/>
+    <w:lsdException w:name="Emphasis" w:semiHidden="0" w:uiPriority="20" w:unhideWhenUsed="0" w:qFormat="1"/>
+    <w:lsdException w:name="Table Grid" w:semiHidden="0" w:uiPriority="39" w:unhideWhenUsed="0"/>
+    <w:lsdException w:name="Placeholder Text" w:unhideWhenUsed="0"/>
+    <w:lsdException w:name="No Spacing" w:semiHidden="0" w:uiPriority="1" w:unhideWhenUsed="0" w:qFormat="1"/>
+    <w:lsdException w:name="Light Shading" w:semiHidden="0" w:uiPriority="60" w:unhideWhenUsed="0"/>
+    <w:lsdException w:name="Light List" w:semiHidden="0" w:uiPriority="61" w:unhideWhenUsed="0"/>
+    <w:lsdException w:name="Light Grid" w:semiHidden="0" w:uiPriority="62" w:unhideWhenUsed="0"/>
+    <w:lsdException w:name="Medium Shading 1" w:semiHidden="0" w:uiPriority="63" w:unhideWhenUsed="0"/>
+    <w:lsdException w:name="Medium Shading 2" w:semiHidden="0" w:uiPriority="64" w:unhideWhenUsed="0"/>
+    <w:lsdException w:name="Medium List 1" w:semiHidden="0" w:uiPriority="65" w:unhideWhenUsed="0"/>
+    <w:lsdException w:name="Medium List 2" w:semiHidden="0" w:uiPriority="66" w:unhideWhenUsed="0"/>
+    <w:lsdException w:name="Medium Grid 1" w:semiHidden="0" w:uiPriority="67" w:unhideWhenUsed="0"/>
+    <w:lsdException w:name="Medium Grid 2" w:semiHidden="0" w:uiPriority="68" w:unhideWhenUsed="0"/>
+    <w:lsdException w:name="Medium Grid 3" w:semiHidden="0" w:uiPriority="69" w:unhideWhenUsed="0"/>
+    <w:lsdException w:name="Dark List" w:semiHidden="0" w:uiPriority="70" w:unhideWhenUsed="0"/>
+    <w:lsdException w:name="Colorful Shading" w:semiHidden="0" w:uiPriority="71" w:unhideWhenUsed="0"/>
+    <w:lsdException w:name="Colorful List" w:semiHidden="0" w:uiPriority="72" w:unhideWhenUsed="0"/>
+    <w:lsdException w:name="Colorful Grid" w:semiHidden="0" w:uiPriority="73" w:unhideWhenUsed="0"/>
+    <w:lsdException w:name="Light Shading Accent 1" w:semiHidden="0" w:uiPriority="60" w:unhideWhenUsed="0"/>
+    <w:lsdException w:name="Light List Accent 1" w:semiHidden="0" w:uiPriority="61" w:unhideWhenUsed="0"/>
+    <w:lsdException w:name="Light Grid Accent 1" w:semiHidden="0" w:uiPriority="62" w:unhideWhenUsed="0"/>
+    <w:lsdException w:name="Medium Shading 1 Accent 1" w:semiHidden="0" w:uiPriority="63" w:unhideWhenUsed="0"/>
+    <w:lsdException w:name="Medium Shading 2 Accent 1" w:semiHidden="0" w:uiPriority="64" w:unhideWhenUsed="0"/>
+    <w:lsdException w:name="Medium List 1 Accent 1" w:semiHidden="0" w:uiPriority="65" w:unhideWhenUsed="0"/>
+    <w:lsdException w:name="Revision" w:unhideWhenUsed="0"/>
+    <w:lsdException w:name="List Paragraph" w:semiHidden="0" w:uiPriority="34" w:unhideWhenUsed="0" w:qFormat="1"/>
+    <w:lsdException w:name="Quote" w:semiHidden="0" w:uiPriority="29" w:unhideWhenUsed="0" w:qFormat="1"/>
+    <w:lsdException w:name="Intense Quote" w:semiHidden="0" w:uiPriority="30" w:unhideWhenUsed="0" w:qFormat="1"/>
+    <w:lsdException w:name="Medium List 2 Accent 1" w:semiHidden="0" w:uiPriority="66" w:unhideWhenUsed="0"/>
+    <w:lsdException w:name="Medium Grid 1 Accent 1" w:semiHidden="0" w:uiPriority="67" w:unhideWhenUsed="0"/>
+    <w:lsdException w:name="Medium Grid 2 Accent 1" w:semiHidden="0" w:uiPriority="68" w:unhideWhenUsed="0"/>
+    <w:lsdException w:name="Medium Grid 3 Accent 1" w:semiHidden="0" w:uiPriority="69" w:unhideWhenUsed="0"/>
+    <w:lsdException w:name="Dark List Accent 1" w:semiHidden="0" w:uiPriority="70" w:unhideWhenUsed="0"/>
+    <w:lsdException w:name="Colorful Shading Accent 1" w:semiHidden="0" w:uiPriority="71" w:unhideWhenUsed="0"/>
+    <w:lsdException w:name="Colorful List Accent 1" w:semiHidden="0" w:uiPriority="72" w:unhideWhenUsed="0"/>
+    <w:lsdException w:name="Colorful Grid Accent 1" w:semiHidden="0" w:uiPriority="73" w:unhideWhenUsed="0"/>
+    <w:lsdException w:name="Light Shading Accent 2" w:semiHidden="0" w:uiPriority="60" w:unhideWhenUsed="0"/>
+    <w:lsdException w:name="Light List Accent 2" w:semiHidden="0" w:uiPriority="61" w:unhideWhenUsed="0"/>
+    <w:lsdException w:name="Light Grid Accent 2" w:semiHidden="0" w:uiPriority="62" w:unhideWhenUsed="0"/>
+    <w:lsdException w:name="Medium Shading 1 Accent 2" w:semiHidden="0" w:uiPriority="63" w:unhideWhenUsed="0"/>
+    <w:lsdException w:name="Medium Shading 2 Accent 2" w:semiHidden="0" w:uiPriority="64" w:unhideWhenUsed="0"/>
+    <w:lsdException w:name="Medium List 1 Accent 2" w:semiHidden="0" w:uiPriority="65" w:unhideWhenUsed="0"/>
+    <w:lsdException w:name="Medium List 2 Accent 2" w:semiHidden="0" w:uiPriority="66" w:unhideWhenUsed="0"/>
+    <w:lsdException w:name="Medium Grid 1 Accent 2" w:semiHidden="0" w:uiPriority="67" w:unhideWhenUsed="0"/>
+    <w:lsdException w:name="Medium Grid 2 Accent 2" w:semiHidden="0" w:uiPriority="68" w:unhideWhenUsed="0"/>
+    <w:lsdException w:name="Medium Grid 3 Accent 2" w:semiHidden="0" w:uiPriority="69" w:unhideWhenUsed="0"/>
+    <w:lsdException w:name="Dark List Accent 2" w:semiHidden="0" w:uiPriority="70" w:unhideWhenUsed="0"/>
+    <w:lsdException w:name="Colorful Shading Accent 2" w:semiHidden="0" w:uiPriority="71" w:unhideWhenUsed="0"/>
+    <w:lsdException w:name="Colorful List Accent 2" w:semiHidden="0" w:uiPriority="72" w:unhideWhenUsed="0"/>
+    <w:lsdException w:name="Colorful Grid Accent 2" w:semiHidden="0" w:uiPriority="73" w:unhideWhenUsed="0"/>
+    <w:lsdException w:name="Light Shading Accent 3" w:semiHidden="0" w:uiPriority="60" w:unhideWhenUsed="0"/>
+    <w:lsdException w:name="Light List Accent 3" w:semiHidden="0" w:uiPriority="61" w:unhideWhenUsed="0"/>
+    <w:lsdException w:name="Light Grid Accent 3" w:semiHidden="0" w:uiPriority="62" w:unhideWhenUsed="0"/>
+    <w:lsdException w:name="Medium Shading 1 Accent 3" w:semiHidden="0" w:uiPriority="63" w:unhideWhenUsed="0"/>
+    <w:lsdException w:name="Medium Shading 2 Accent 3" w:semiHidden="0" w:uiPriority="64" w:unhideWhenUsed="0"/>
+    <w:lsdException w:name="Medium List 1 Accent 3" w:semiHidden="0" w:uiPriority="65" w:unhideWhenUsed="0"/>
+    <w:lsdException w:name="Medium List 2 Accent 3" w:semiHidden="0" w:uiPriority="66" w:unhideWhenUsed="0"/>
+    <w:lsdException w:name="Medium Grid 1 Accent 3" w:semiHidden="0" w:uiPriority="67" w:unhideWhenUsed="0"/>
+    <w:lsdException w:name="Medium Grid 2 Accent 3" w:semiHidden="0" w:uiPriority="68" w:unhideWhenUsed="0"/>
+    <w:lsdException w:name="Medium Grid 3 Accent 3" w:semiHidden="0" w:uiPriority="69" w:unhideWhenUsed="0"/>
+    <w:lsdException w:name="Dark List Accent 3" w:semiHidden="0" w:uiPriority="70" w:unhideWhenUsed="0"/>
+    <w:lsdException w:name="Colorful Shading Accent 3" w:semiHidden="0" w:uiPriority="71" w:unhideWhenUsed="0"/>
+    <w:lsdException w:name="Colorful List Accent 3" w:semiHidden="0" w:uiPriority="72" w:unhideWhenUsed="0"/>
+    <w:lsdException w:name="Colorful Grid Accent 3" w:semiHidden="0" w:uiPriority="73" w:unhideWhenUsed="0"/>
+    <w:lsdException w:name="Light Shading Accent 4" w:semiHidden="0" w:uiPriority="60" w:unhideWhenUsed="0"/>
+    <w:lsdException w:name="Light List Accent 4" w:semiHidden="0" w:uiPriority="61" w:unhideWhenUsed="0"/>
+    <w:lsdException w:name="Light Grid Accent 4" w:semiHidden="0" w:uiPriority="62" w:unhideWhenUsed="0"/>
+    <w:lsdException w:name="Medium Shading 1 Accent 4" w:semiHidden="0" w:uiPriority="63" w:unhideWhenUsed="0"/>
+    <w:lsdException w:name="Medium Shading 2 Accent 4" w:semiHidden="0" w:uiPriority="64" w:unhideWhenUsed="0"/>
+    <w:lsdException w:name="Medium List 1 Accent 4" w:semiHidden="0" w:uiPriority="65" w:unhideWhenUsed="0"/>
+    <w:lsdException w:name="Medium List 2 Accent 4" w:semiHidden="0" w:uiPriority="66" w:unhideWhenUsed="0"/>
+    <w:lsdException w:name="Medium Grid 1 Accent 4" w:semiHidden="0" w:uiPriority="67" w:unhideWhenUsed="0"/>
+    <w:lsdException w:name="Medium Grid 2 Accent 4" w:semiHidden="0" w:uiPriority="68" w:unhideWhenUsed="0"/>
+    <w:lsdException w:name="Medium Grid 3 Accent 4" w:semiHidden="0" w:uiPriority="69" w:unhideWhenUsed="0"/>
+    <w:lsdException w:name="Dark List Accent 4" w:semiHidden="0" w:uiPriority="70" w:unhideWhenUsed="0"/>
+    <w:lsdException w:name="Colorful Shading Accent 4" w:semiHidden="0" w:uiPriority="71" w:unhideWhenUsed="0"/>
+    <w:lsdException w:name="Colorful List Accent 4" w:semiHidden="0" w:uiPriority="72" w:unhideWhenUsed="0"/>
+    <w:lsdException w:name="Colorful Grid Accent 4" w:semiHidden="0" w:uiPriority="73" w:unhideWhenUsed="0"/>
+    <w:lsdException w:name="Light Shading Accent 5" w:semiHidden="0" w:uiPriority="60" w:unhideWhenUsed="0"/>
+    <w:lsdException w:name="Light List Accent 5" w:semiHidden="0" w:uiPriority="61" w:unhideWhenUsed="0"/>
+    <w:lsdException w:name="Light Grid Accent 5" w:semiHidden="0" w:uiPriority="62" w:unhideWhenUsed="0"/>
+    <w:lsdException w:name="Medium Shading 1 Accent 5" w:semiHidden="0" w:uiPriority="63" w:unhideWhenUsed="0"/>
+    <w:lsdException w:name="Medium Shading 2 Accent 5" w:semiHidden="0" w:uiPriority="64" w:unhideWhenUsed="0"/>
+    <w:lsdException w:name="Medium List 1 Accent 5" w:semiHidden="0" w:uiPriority="65" w:unhideWhenUsed="0"/>
+    <w:lsdException w:name="Medium List 2 Accent 5" w:semiHidden="0" w:uiPriority="66" w:unhideWhenUsed="0"/>
+    <w:lsdException w:name="Medium Grid 1 Accent 5" w:semiHidden="0" w:uiPriority="67" w:unhideWhenUsed="0"/>
+    <w:lsdException w:name="Medium Grid 2 Accent 5" w:semiHidden="0" w:uiPriority="68" w:unhideWhenUsed="0"/>
+    <w:lsdException w:name="Medium Grid 3 Accent 5" w:semiHidden="0" w:uiPriority="69" w:unhideWhenUsed="0"/>
+    <w:lsdException w:name="Dark List Accent 5" w:semiHidden="0" w:uiPriority="70" w:unhideWhenUsed="0"/>
+    <w:lsdException w:name="Colorful Shading Accent 5" w:semiHidden="0" w:uiPriority="71" w:unhideWhenUsed="0"/>
+    <w:lsdException w:name="Colorful List Accent 5" w:semiHidden="0" w:uiPriority="72" w:unhideWhenUsed="0"/>
+    <w:lsdException w:name="Colorful Grid Accent 5" w:semiHidden="0" w:uiPriority="73" w:unhideWhenUsed="0"/>
+    <w:lsdException w:name="Light Shading Accent 6" w:semiHidden="0" w:uiPriority="60" w:unhideWhenUsed="0"/>
+    <w:lsdException w:name="Light List Accent 6" w:semiHidden="0" w:uiPriority="61" w:unhideWhenUsed="0"/>
+    <w:lsdException w:name="Light Grid Accent 6" w:semiHidden="0" w:uiPriority="62" w:unhideWhenUsed="0"/>
+    <w:lsdException w:name="Medium Shading 1 Accent 6" w:semiHidden="0" w:uiPriority="63" w:unhideWhenUsed="0"/>
+    <w:lsdException w:name="Medium Shading 2 Accent 6" w:semiHidden="0" w:uiPriority="64" w:unhideWhenUsed="0"/>
+    <w:lsdException w:name="Medium List 1 Accent 6" w:semiHidden="0" w:uiPriority="65" w:unhideWhenUsed="0"/>
+    <w:lsdException w:name="Medium List 2 Accent 6" w:semiHidden="0" w:uiPriority="66" w:unhideWhenUsed="0"/>
+    <w:lsdException w:name="Medium Grid 1 Accent 6" w:semiHidden="0" w:uiPriority="67" w:unhideWhenUsed="0"/>
+    <w:lsdException w:name="Medium Grid 2 Accent 6" w:semiHidden="0" w:uiPriority="68" w:unhideWhenUsed="0"/>
+    <w:lsdException w:name="Medium Grid 3 Accent 6" w:semiHidden="0" w:uiPriority="69" w:unhideWhenUsed="0"/>
+    <w:lsdException w:name="Dark List Accent 6" w:semiHidden="0" w:uiPriority="70" w:unhideWhenUsed="0"/>
+    <w:lsdException w:name="Colorful Shading Accent 6" w:semiHidden="0" w:uiPriority="71" w:unhideWhenUsed="0"/>
+    <w:lsdException w:name="Colorful List Accent 6" w:semiHidden="0" w:uiPriority="72" w:unhideWhenUsed="0"/>
+    <w:lsdException w:name="Colorful Grid Accent 6" w:semiHidden="0" w:uiPriority="73" w:unhideWhenUsed="0"/>
+    <w:lsdException w:name="Subtle Emphasis" w:semiHidden="0" w:uiPriority="19" w:unhideWhenUsed="0" w:qFormat="1"/>
+    <w:lsdException w:name="Intense Emphasis" w:semiHidden="0" w:uiPriority="21" w:unhideWhenUsed="0" w:qFormat="1"/>
+    <w:lsdException w:name="Subtle Reference" w:semiHidden="0" w:uiPriority="31" w:unhideWhenUsed="0" w:qFormat="1"/>
+    <w:lsdException w:name="Intense Reference" w:semiHidden="0" w:uiPriority="32" w:unhideWhenUsed="0" w:qFormat="1"/>
+    <w:lsdException w:name="Book Title" w:semiHidden="0" w:uiPriority="33" w:unhideWhenUsed="0" w:qFormat="1"/>
+    <w:lsdException w:name="Bibliography" w:uiPriority="37"/>
+    <w:lsdException w:name="TOC Heading" w:uiPriority="39" w:qFormat="1"/>
   </w:latentStyles>
   <w:style w:type="paragraph" w:default="1" w:styleId="Normal">
     <w:name w:val="Normal"/>
     <w:qFormat/>
+    <w:rsid w:val="002A1399"/>
   </w:style>
   <w:style w:type="character" w:default="1" w:styleId="Fuentedeprrafopredeter">
     <w:name w:val="Default Paragraph Font"/>
@@ -951,6 +698,7 @@
     <w:uiPriority w:val="99"/>
     <w:semiHidden/>
     <w:unhideWhenUsed/>
+    <w:qFormat/>
     <w:tblPr>
       <w:tblInd w:w="0" w:type="dxa"/>
       <w:tblCellMar>
@@ -1013,7 +761,7 @@
     </a:clrScheme>
     <a:fontScheme name="Office">
       <a:majorFont>
-        <a:latin typeface="Calibri Light" panose="020F0302020204030204"/>
+        <a:latin typeface="Calibri Light"/>
         <a:ea typeface=""/>
         <a:cs typeface=""/>
         <a:font script="Jpan" typeface="游ゴシック Light"/>
@@ -1048,7 +796,7 @@
         <a:font script="Geor" typeface="Sylfaen"/>
       </a:majorFont>
       <a:minorFont>
-        <a:latin typeface="Calibri" panose="020F0502020204030204"/>
+        <a:latin typeface="Calibri"/>
         <a:ea typeface=""/>
         <a:cs typeface=""/>
         <a:font script="Jpan" typeface="游明朝"/>
@@ -1225,7 +973,7 @@
   <a:extraClrSchemeLst/>
   <a:extLst>
     <a:ext uri="{05A4C25C-085E-4340-85A3-A5531E510DB2}">
-      <thm15:themeFamily xmlns:thm15="http://schemas.microsoft.com/office/thememl/2012/main" name="Office Theme" id="{62F939B6-93AF-4DB8-9C6B-D6C7DFDC589F}" vid="{4A3C46E8-61CC-4603-A589-7422A47A8E4A}"/>
+      <thm15:themeFamily xmlns:thm15="http://schemas.microsoft.com/office/thememl/2012/main" xmlns="" name="Office Theme" id="{62F939B6-93AF-4DB8-9C6B-D6C7DFDC589F}" vid="{4A3C46E8-61CC-4603-A589-7422A47A8E4A}"/>
     </a:ext>
   </a:extLst>
 </a:theme>

</xml_diff>

<commit_message>
Documentos de especificación y estimación time
Cambios en ambos de documentos
</commit_message>
<xml_diff>
--- a/Documento de especificacion.docx
+++ b/Documento de especificacion.docx
@@ -3,8 +3,2520 @@
 <w:document xmlns:wpc="http://schemas.microsoft.com/office/word/2010/wordprocessingCanvas" xmlns:cx="http://schemas.microsoft.com/office/drawing/2014/chartex" xmlns:cx1="http://schemas.microsoft.com/office/drawing/2015/9/8/chartex" xmlns:cx2="http://schemas.microsoft.com/office/drawing/2015/10/21/chartex" xmlns:cx3="http://schemas.microsoft.com/office/drawing/2016/5/9/chartex" xmlns:cx4="http://schemas.microsoft.com/office/drawing/2016/5/10/chartex" xmlns:cx5="http://schemas.microsoft.com/office/drawing/2016/5/11/chartex" xmlns:cx6="http://schemas.microsoft.com/office/drawing/2016/5/12/chartex" xmlns:cx7="http://schemas.microsoft.com/office/drawing/2016/5/13/chartex" xmlns:cx8="http://schemas.microsoft.com/office/drawing/2016/5/14/chartex" xmlns:mc="http://schemas.openxmlformats.org/markup-compatibility/2006" xmlns:aink="http://schemas.microsoft.com/office/drawing/2016/ink" xmlns:am3d="http://schemas.microsoft.com/office/drawing/2017/model3d" xmlns:o="urn:schemas-microsoft-com:office:office" xmlns:r="http://schemas.openxmlformats.org/officeDocument/2006/relationships" xmlns:m="http://schemas.openxmlformats.org/officeDocument/2006/math" xmlns:v="urn:schemas-microsoft-com:vml" xmlns:wp14="http://schemas.microsoft.com/office/word/2010/wordprocessingDrawing" xmlns:wp="http://schemas.openxmlformats.org/drawingml/2006/wordprocessingDrawing" xmlns:w10="urn:schemas-microsoft-com:office:word" xmlns:w="http://schemas.openxmlformats.org/wordprocessingml/2006/main" xmlns:w14="http://schemas.microsoft.com/office/word/2010/wordml" xmlns:w15="http://schemas.microsoft.com/office/word/2012/wordml" xmlns:w16cid="http://schemas.microsoft.com/office/word/2016/wordml/cid" xmlns:w16se="http://schemas.microsoft.com/office/word/2015/wordml/symex" xmlns:wpg="http://schemas.microsoft.com/office/word/2010/wordprocessingGroup" xmlns:wpi="http://schemas.microsoft.com/office/word/2010/wordprocessingInk" xmlns:wne="http://schemas.microsoft.com/office/word/2006/wordml" xmlns:wps="http://schemas.microsoft.com/office/word/2010/wordprocessingShape" mc:Ignorable="w14 w15 w16se w16cid wp14">
   <w:body>
     <w:p>
+      <w:pPr>
+        <w:rPr>
+          <w:lang w:val="es-CR"/>
+        </w:rPr>
+      </w:pPr>
+    </w:p>
+    <w:p>
+      <w:pPr>
+        <w:jc w:val="center"/>
+        <w:rPr>
+          <w:rFonts w:ascii="Arial" w:hAnsi="Arial" w:cs="Arial"/>
+          <w:sz w:val="32"/>
+          <w:szCs w:val="32"/>
+          <w:lang w:val="es-CR"/>
+        </w:rPr>
+      </w:pPr>
+      <w:r>
+        <w:rPr>
+          <w:rFonts w:ascii="Arial" w:hAnsi="Arial" w:cs="Arial"/>
+          <w:sz w:val="32"/>
+          <w:szCs w:val="32"/>
+          <w:lang w:val="es-CR"/>
+        </w:rPr>
+        <w:t>Instituto Tecnológico de Costa Rica</w:t>
+      </w:r>
+    </w:p>
+    <w:p>
+      <w:pPr>
+        <w:jc w:val="center"/>
+        <w:rPr>
+          <w:rFonts w:ascii="Arial" w:hAnsi="Arial" w:cs="Arial"/>
+          <w:sz w:val="32"/>
+          <w:szCs w:val="32"/>
+          <w:lang w:val="es-CR"/>
+        </w:rPr>
+      </w:pPr>
+      <w:r>
+        <w:rPr>
+          <w:rFonts w:ascii="Arial" w:hAnsi="Arial" w:cs="Arial"/>
+          <w:sz w:val="32"/>
+          <w:szCs w:val="32"/>
+          <w:lang w:val="es-CR"/>
+        </w:rPr>
+        <w:t>Departamento de Computación</w:t>
+      </w:r>
+    </w:p>
+    <w:p>
+      <w:pPr>
+        <w:jc w:val="center"/>
+        <w:rPr>
+          <w:rFonts w:ascii="Arial" w:hAnsi="Arial" w:cs="Arial"/>
+          <w:sz w:val="32"/>
+          <w:szCs w:val="32"/>
+          <w:lang w:val="es-CR"/>
+        </w:rPr>
+      </w:pPr>
+      <w:r>
+        <w:rPr>
+          <w:rFonts w:ascii="Arial" w:hAnsi="Arial" w:cs="Arial"/>
+          <w:sz w:val="32"/>
+          <w:szCs w:val="32"/>
+          <w:lang w:val="es-CR"/>
+        </w:rPr>
+        <w:t>Sede Alajuela</w:t>
+      </w:r>
+    </w:p>
+    <w:p>
+      <w:pPr>
+        <w:jc w:val="center"/>
+        <w:rPr>
+          <w:rFonts w:ascii="Arial" w:hAnsi="Arial" w:cs="Arial"/>
+          <w:sz w:val="32"/>
+          <w:szCs w:val="32"/>
+          <w:lang w:val="es-CR"/>
+        </w:rPr>
+      </w:pPr>
+    </w:p>
+    <w:p>
+      <w:pPr>
+        <w:jc w:val="center"/>
+        <w:rPr>
+          <w:rFonts w:ascii="Arial" w:hAnsi="Arial" w:cs="Arial"/>
+          <w:sz w:val="32"/>
+          <w:szCs w:val="32"/>
+          <w:lang w:val="es-CR"/>
+        </w:rPr>
+      </w:pPr>
+    </w:p>
+    <w:p>
+      <w:pPr>
+        <w:jc w:val="center"/>
+        <w:rPr>
+          <w:rFonts w:ascii="Arial" w:hAnsi="Arial" w:cs="Arial"/>
+          <w:sz w:val="32"/>
+          <w:szCs w:val="32"/>
+          <w:lang w:val="es-CR"/>
+        </w:rPr>
+      </w:pPr>
+    </w:p>
+    <w:p>
+      <w:pPr>
+        <w:jc w:val="center"/>
+        <w:rPr>
+          <w:rFonts w:ascii="Arial" w:hAnsi="Arial" w:cs="Arial"/>
+          <w:sz w:val="32"/>
+          <w:szCs w:val="32"/>
+          <w:lang w:val="es-CR"/>
+        </w:rPr>
+      </w:pPr>
+    </w:p>
+    <w:p>
+      <w:pPr>
+        <w:jc w:val="center"/>
+        <w:rPr>
+          <w:rFonts w:ascii="Arial" w:hAnsi="Arial" w:cs="Arial"/>
+          <w:sz w:val="32"/>
+          <w:szCs w:val="32"/>
+          <w:lang w:val="es-CR"/>
+        </w:rPr>
+      </w:pPr>
+      <w:r>
+        <w:rPr>
+          <w:rFonts w:ascii="Arial" w:hAnsi="Arial" w:cs="Arial"/>
+          <w:sz w:val="32"/>
+          <w:szCs w:val="32"/>
+          <w:lang w:val="es-CR"/>
+        </w:rPr>
+        <w:t>Curso:</w:t>
+      </w:r>
+    </w:p>
+    <w:p>
+      <w:pPr>
+        <w:jc w:val="center"/>
+        <w:rPr>
+          <w:rFonts w:ascii="Arial" w:hAnsi="Arial" w:cs="Arial"/>
+          <w:sz w:val="32"/>
+          <w:szCs w:val="32"/>
+          <w:lang w:val="es-CR"/>
+        </w:rPr>
+      </w:pPr>
+      <w:r>
+        <w:rPr>
+          <w:rFonts w:ascii="Arial" w:hAnsi="Arial" w:cs="Arial"/>
+          <w:sz w:val="32"/>
+          <w:szCs w:val="32"/>
+          <w:lang w:val="es-CR"/>
+        </w:rPr>
+        <w:t>Compiladores e Interpretes</w:t>
+      </w:r>
+    </w:p>
+    <w:p>
+      <w:pPr>
+        <w:jc w:val="center"/>
+        <w:rPr>
+          <w:rFonts w:ascii="Arial" w:hAnsi="Arial" w:cs="Arial"/>
+          <w:sz w:val="32"/>
+          <w:szCs w:val="32"/>
+          <w:lang w:val="es-CR"/>
+        </w:rPr>
+      </w:pPr>
+    </w:p>
+    <w:p>
+      <w:pPr>
+        <w:jc w:val="center"/>
+        <w:rPr>
+          <w:rFonts w:ascii="Arial" w:hAnsi="Arial" w:cs="Arial"/>
+          <w:sz w:val="32"/>
+          <w:szCs w:val="32"/>
+          <w:lang w:val="es-CR"/>
+        </w:rPr>
+      </w:pPr>
+    </w:p>
+    <w:p>
+      <w:pPr>
+        <w:jc w:val="center"/>
+        <w:rPr>
+          <w:rFonts w:ascii="Arial" w:hAnsi="Arial" w:cs="Arial"/>
+          <w:sz w:val="32"/>
+          <w:szCs w:val="32"/>
+          <w:lang w:val="es-CR"/>
+        </w:rPr>
+      </w:pPr>
+    </w:p>
+    <w:p>
+      <w:pPr>
+        <w:jc w:val="center"/>
+        <w:rPr>
+          <w:rFonts w:ascii="Arial" w:hAnsi="Arial" w:cs="Arial"/>
+          <w:sz w:val="32"/>
+          <w:szCs w:val="32"/>
+          <w:lang w:val="es-CR"/>
+        </w:rPr>
+      </w:pPr>
+      <w:r>
+        <w:rPr>
+          <w:rFonts w:ascii="Arial" w:hAnsi="Arial" w:cs="Arial"/>
+          <w:sz w:val="32"/>
+          <w:szCs w:val="32"/>
+          <w:lang w:val="es-CR"/>
+        </w:rPr>
+        <w:t>Estudiantes:</w:t>
+      </w:r>
+    </w:p>
+    <w:p>
+      <w:pPr>
+        <w:jc w:val="center"/>
+        <w:rPr>
+          <w:rFonts w:ascii="Arial" w:hAnsi="Arial" w:cs="Arial"/>
+          <w:sz w:val="32"/>
+          <w:szCs w:val="32"/>
+          <w:lang w:val="es-CR"/>
+        </w:rPr>
+      </w:pPr>
+      <w:r>
+        <w:rPr>
+          <w:rFonts w:ascii="Arial" w:hAnsi="Arial" w:cs="Arial"/>
+          <w:sz w:val="32"/>
+          <w:szCs w:val="32"/>
+          <w:lang w:val="es-CR"/>
+        </w:rPr>
+        <w:t>Carlos Adán Arguello Calderón-201173805</w:t>
+      </w:r>
+    </w:p>
+    <w:p>
+      <w:pPr>
+        <w:jc w:val="center"/>
+        <w:rPr>
+          <w:rFonts w:ascii="Arial" w:hAnsi="Arial" w:cs="Arial"/>
+          <w:sz w:val="32"/>
+          <w:szCs w:val="32"/>
+          <w:lang w:val="es-CR"/>
+        </w:rPr>
+      </w:pPr>
+      <w:r>
+        <w:rPr>
+          <w:rFonts w:ascii="Arial" w:hAnsi="Arial" w:cs="Arial"/>
+          <w:sz w:val="32"/>
+          <w:szCs w:val="32"/>
+          <w:lang w:val="es-CR"/>
+        </w:rPr>
+        <w:t>Jeffry</w:t>
+      </w:r>
       <w:bookmarkStart w:id="0" w:name="_GoBack"/>
       <w:bookmarkEnd w:id="0"/>
+    </w:p>
+    <w:p>
+      <w:pPr>
+        <w:jc w:val="center"/>
+        <w:rPr>
+          <w:rFonts w:ascii="Arial" w:hAnsi="Arial" w:cs="Arial"/>
+          <w:sz w:val="32"/>
+          <w:szCs w:val="32"/>
+          <w:lang w:val="es-CR"/>
+        </w:rPr>
+      </w:pPr>
+    </w:p>
+    <w:p>
+      <w:pPr>
+        <w:jc w:val="center"/>
+        <w:rPr>
+          <w:rFonts w:ascii="Arial" w:hAnsi="Arial" w:cs="Arial"/>
+          <w:sz w:val="32"/>
+          <w:szCs w:val="32"/>
+          <w:lang w:val="es-CR"/>
+        </w:rPr>
+      </w:pPr>
+    </w:p>
+    <w:p>
+      <w:pPr>
+        <w:jc w:val="center"/>
+        <w:rPr>
+          <w:rFonts w:ascii="Arial" w:hAnsi="Arial" w:cs="Arial"/>
+          <w:sz w:val="32"/>
+          <w:szCs w:val="32"/>
+          <w:lang w:val="es-CR"/>
+        </w:rPr>
+      </w:pPr>
+    </w:p>
+    <w:p>
+      <w:pPr>
+        <w:jc w:val="center"/>
+        <w:rPr>
+          <w:rFonts w:ascii="Arial" w:hAnsi="Arial" w:cs="Arial"/>
+          <w:sz w:val="32"/>
+          <w:szCs w:val="32"/>
+          <w:lang w:val="es-CR"/>
+        </w:rPr>
+      </w:pPr>
+    </w:p>
+    <w:p>
+      <w:pPr>
+        <w:jc w:val="center"/>
+        <w:rPr>
+          <w:rFonts w:ascii="Arial" w:hAnsi="Arial" w:cs="Arial"/>
+          <w:sz w:val="32"/>
+          <w:szCs w:val="32"/>
+          <w:lang w:val="es-CR"/>
+        </w:rPr>
+      </w:pPr>
+      <w:r>
+        <w:rPr>
+          <w:rFonts w:ascii="Arial" w:hAnsi="Arial" w:cs="Arial"/>
+          <w:sz w:val="32"/>
+          <w:szCs w:val="32"/>
+          <w:lang w:val="es-CR"/>
+        </w:rPr>
+        <w:t xml:space="preserve">Tipo de evaluación: </w:t>
+      </w:r>
+    </w:p>
+    <w:p>
+      <w:pPr>
+        <w:jc w:val="center"/>
+        <w:rPr>
+          <w:rFonts w:ascii="Arial" w:hAnsi="Arial" w:cs="Arial"/>
+          <w:sz w:val="32"/>
+          <w:szCs w:val="32"/>
+          <w:lang w:val="es-CR"/>
+        </w:rPr>
+      </w:pPr>
+      <w:r>
+        <w:rPr>
+          <w:rFonts w:ascii="Arial" w:hAnsi="Arial" w:cs="Arial"/>
+          <w:sz w:val="32"/>
+          <w:szCs w:val="32"/>
+          <w:lang w:val="es-CR"/>
+        </w:rPr>
+        <w:t>Laboratorio 1</w:t>
+      </w:r>
+    </w:p>
+    <w:p>
+      <w:pPr>
+        <w:jc w:val="center"/>
+        <w:rPr>
+          <w:rFonts w:ascii="Arial" w:hAnsi="Arial" w:cs="Arial"/>
+          <w:sz w:val="32"/>
+          <w:szCs w:val="32"/>
+          <w:lang w:val="es-CR"/>
+        </w:rPr>
+      </w:pPr>
+    </w:p>
+    <w:p>
+      <w:pPr>
+        <w:jc w:val="center"/>
+        <w:rPr>
+          <w:rFonts w:ascii="Arial" w:hAnsi="Arial" w:cs="Arial"/>
+          <w:sz w:val="32"/>
+          <w:szCs w:val="32"/>
+          <w:lang w:val="es-CR"/>
+        </w:rPr>
+      </w:pPr>
+    </w:p>
+    <w:p>
+      <w:pPr>
+        <w:rPr>
+          <w:lang w:val="es-CR"/>
+        </w:rPr>
+      </w:pPr>
+    </w:p>
+    <w:p>
+      <w:pPr>
+        <w:rPr>
+          <w:sz w:val="32"/>
+          <w:szCs w:val="32"/>
+          <w:lang w:val="es-CR"/>
+        </w:rPr>
+      </w:pPr>
+    </w:p>
+    <w:p>
+      <w:pPr>
+        <w:rPr>
+          <w:rFonts w:ascii="Arial" w:hAnsi="Arial" w:cs="Arial"/>
+          <w:sz w:val="32"/>
+          <w:szCs w:val="32"/>
+          <w:u w:val="single"/>
+          <w:lang w:val="es-CR"/>
+        </w:rPr>
+      </w:pPr>
+      <w:r>
+        <w:rPr>
+          <w:rFonts w:ascii="Arial" w:hAnsi="Arial" w:cs="Arial"/>
+          <w:sz w:val="32"/>
+          <w:szCs w:val="32"/>
+          <w:u w:val="single"/>
+          <w:lang w:val="es-CR"/>
+        </w:rPr>
+        <w:t>Introducción</w:t>
+      </w:r>
+    </w:p>
+    <w:p>
+      <w:pPr>
+        <w:rPr>
+          <w:rFonts w:ascii="Arial" w:hAnsi="Arial" w:cs="Arial"/>
+          <w:sz w:val="32"/>
+          <w:szCs w:val="32"/>
+          <w:lang w:val="es-CR"/>
+        </w:rPr>
+      </w:pPr>
+      <w:r>
+        <w:rPr>
+          <w:rFonts w:ascii="Arial" w:hAnsi="Arial" w:cs="Arial"/>
+          <w:sz w:val="32"/>
+          <w:szCs w:val="32"/>
+          <w:lang w:val="es-CR"/>
+        </w:rPr>
+        <w:t xml:space="preserve">Este laboratorio consiste en la realización de un </w:t>
+      </w:r>
+      <w:r>
+        <w:rPr>
+          <w:rFonts w:ascii="Arial" w:hAnsi="Arial" w:cs="Arial"/>
+          <w:sz w:val="32"/>
+          <w:szCs w:val="32"/>
+          <w:lang w:val="es-CR"/>
+        </w:rPr>
+        <w:t>scanner para</w:t>
+      </w:r>
+      <w:r>
+        <w:rPr>
+          <w:rFonts w:ascii="Arial" w:hAnsi="Arial" w:cs="Arial"/>
+          <w:sz w:val="32"/>
+          <w:szCs w:val="32"/>
+          <w:lang w:val="es-CR"/>
+        </w:rPr>
+        <w:t xml:space="preserve"> la realización de un compilador completo, para esto es importante entender la definición de tokens</w:t>
+      </w:r>
+      <w:r>
+        <w:rPr>
+          <w:rFonts w:ascii="Arial" w:hAnsi="Arial" w:cs="Arial"/>
+          <w:sz w:val="32"/>
+          <w:szCs w:val="32"/>
+          <w:lang w:val="es-CR"/>
+        </w:rPr>
+        <w:t>, para que sirven las expresiones regulares y manejar bloques de tipo de definición (contiene un conjunto palabras)</w:t>
+      </w:r>
+    </w:p>
+    <w:p>
+      <w:pPr>
+        <w:rPr>
+          <w:rFonts w:ascii="Arial" w:hAnsi="Arial" w:cs="Arial"/>
+          <w:sz w:val="32"/>
+          <w:szCs w:val="32"/>
+          <w:lang w:val="es-CR"/>
+        </w:rPr>
+      </w:pPr>
+    </w:p>
+    <w:p>
+      <w:pPr>
+        <w:rPr>
+          <w:rFonts w:ascii="Arial" w:hAnsi="Arial" w:cs="Arial"/>
+          <w:sz w:val="32"/>
+          <w:szCs w:val="32"/>
+          <w:lang w:val="es-CR"/>
+        </w:rPr>
+      </w:pPr>
+    </w:p>
+    <w:p>
+      <w:pPr>
+        <w:rPr>
+          <w:rFonts w:ascii="Arial" w:hAnsi="Arial" w:cs="Arial"/>
+          <w:sz w:val="32"/>
+          <w:szCs w:val="32"/>
+          <w:u w:val="single"/>
+          <w:lang w:val="es-CR"/>
+        </w:rPr>
+      </w:pPr>
+      <w:r>
+        <w:rPr>
+          <w:rFonts w:ascii="Arial" w:hAnsi="Arial" w:cs="Arial"/>
+          <w:sz w:val="32"/>
+          <w:szCs w:val="32"/>
+          <w:u w:val="single"/>
+          <w:lang w:val="es-CR"/>
+        </w:rPr>
+        <w:t>Desarrollo del lenguaje y su funcionamiento</w:t>
+      </w:r>
+    </w:p>
+    <w:p>
+      <w:pPr>
+        <w:rPr>
+          <w:rFonts w:ascii="Arial" w:hAnsi="Arial" w:cs="Arial"/>
+          <w:sz w:val="32"/>
+          <w:szCs w:val="32"/>
+          <w:lang w:val="es-CR"/>
+        </w:rPr>
+      </w:pPr>
+      <w:r>
+        <w:rPr>
+          <w:rFonts w:ascii="Arial" w:hAnsi="Arial" w:cs="Arial"/>
+          <w:sz w:val="32"/>
+          <w:szCs w:val="32"/>
+          <w:lang w:val="es-CR"/>
+        </w:rPr>
+        <w:t>Para el desarrollo de este scanner se necesito aplicar conocimientos de Python y programación orientada a objetos.</w:t>
+      </w:r>
+    </w:p>
+    <w:p>
+      <w:pPr>
+        <w:rPr>
+          <w:rFonts w:ascii="Arial" w:hAnsi="Arial" w:cs="Arial"/>
+          <w:sz w:val="32"/>
+          <w:szCs w:val="32"/>
+          <w:lang w:val="es-CR"/>
+        </w:rPr>
+      </w:pPr>
+      <w:r>
+        <w:rPr>
+          <w:rFonts w:ascii="Arial" w:hAnsi="Arial" w:cs="Arial"/>
+          <w:sz w:val="32"/>
+          <w:szCs w:val="32"/>
+          <w:lang w:val="es-CR"/>
+        </w:rPr>
+        <w:t>Se implementaron los siguientes métodos:</w:t>
+      </w:r>
+    </w:p>
+    <w:p>
+      <w:pPr>
+        <w:rPr>
+          <w:rFonts w:ascii="Arial" w:hAnsi="Arial" w:cs="Arial"/>
+          <w:sz w:val="32"/>
+          <w:szCs w:val="32"/>
+          <w:lang w:val="es-CR"/>
+        </w:rPr>
+      </w:pPr>
+      <w:r>
+        <w:rPr>
+          <w:rFonts w:ascii="Arial" w:hAnsi="Arial" w:cs="Arial"/>
+          <w:sz w:val="32"/>
+          <w:szCs w:val="32"/>
+          <w:lang w:val="es-CR"/>
+        </w:rPr>
+        <w:t>Init: Es donde se inicializa la clase agrupando los tokens por grupos según su contexto.</w:t>
+      </w:r>
+    </w:p>
+    <w:p>
+      <w:pPr>
+        <w:rPr>
+          <w:rFonts w:ascii="Arial" w:hAnsi="Arial" w:cs="Arial"/>
+          <w:sz w:val="32"/>
+          <w:szCs w:val="32"/>
+          <w:lang w:val="es-CR"/>
+        </w:rPr>
+      </w:pPr>
+      <w:r>
+        <w:rPr>
+          <w:rFonts w:ascii="Arial" w:hAnsi="Arial" w:cs="Arial"/>
+          <w:sz w:val="32"/>
+          <w:szCs w:val="32"/>
+          <w:lang w:val="es-CR"/>
+        </w:rPr>
+        <w:t xml:space="preserve">Agregar: Lee un archivo de texto, y </w:t>
+      </w:r>
+      <w:r>
+        <w:rPr>
+          <w:rFonts w:ascii="Arial" w:hAnsi="Arial" w:cs="Arial"/>
+          <w:sz w:val="32"/>
+          <w:szCs w:val="32"/>
+          <w:lang w:val="es-CR"/>
+        </w:rPr>
+        <w:t>envía</w:t>
+      </w:r>
+      <w:r>
+        <w:rPr>
+          <w:rFonts w:ascii="Arial" w:hAnsi="Arial" w:cs="Arial"/>
+          <w:sz w:val="32"/>
+          <w:szCs w:val="32"/>
+          <w:lang w:val="es-CR"/>
+        </w:rPr>
+        <w:t xml:space="preserve"> todos los bloques encontrados y no encontrados a una lista</w:t>
+      </w:r>
+      <w:r>
+        <w:rPr>
+          <w:rFonts w:ascii="Arial" w:hAnsi="Arial" w:cs="Arial"/>
+          <w:sz w:val="32"/>
+          <w:szCs w:val="32"/>
+          <w:lang w:val="es-CR"/>
+        </w:rPr>
+        <w:t xml:space="preserve"> vacía.</w:t>
+      </w:r>
+    </w:p>
+    <w:p>
+      <w:pPr>
+        <w:rPr>
+          <w:rFonts w:ascii="Arial" w:hAnsi="Arial" w:cs="Arial"/>
+          <w:sz w:val="32"/>
+          <w:szCs w:val="32"/>
+          <w:lang w:val="es-CR"/>
+        </w:rPr>
+      </w:pPr>
+      <w:r>
+        <w:rPr>
+          <w:rFonts w:ascii="Arial" w:hAnsi="Arial" w:cs="Arial"/>
+          <w:sz w:val="32"/>
+          <w:szCs w:val="32"/>
+          <w:lang w:val="es-CR"/>
+        </w:rPr>
+        <w:t>Todo: Hace un recorrido de la lista y imprime de que tipo es el token y también si hay errores que son si no contiene un bloque de la gramática se menciona en la ejecución.</w:t>
+      </w:r>
+    </w:p>
+    <w:p>
+      <w:pPr>
+        <w:rPr>
+          <w:rFonts w:ascii="Arial" w:hAnsi="Arial" w:cs="Arial"/>
+          <w:sz w:val="32"/>
+          <w:szCs w:val="32"/>
+          <w:lang w:val="es-CR"/>
+        </w:rPr>
+      </w:pPr>
+    </w:p>
+    <w:p>
+      <w:pPr>
+        <w:rPr>
+          <w:rFonts w:ascii="Arial" w:hAnsi="Arial" w:cs="Arial"/>
+          <w:sz w:val="32"/>
+          <w:szCs w:val="32"/>
+          <w:lang w:val="es-CR"/>
+        </w:rPr>
+      </w:pPr>
+    </w:p>
+    <w:p>
+      <w:pPr>
+        <w:rPr>
+          <w:rFonts w:ascii="Arial" w:hAnsi="Arial" w:cs="Arial"/>
+          <w:sz w:val="32"/>
+          <w:szCs w:val="32"/>
+          <w:lang w:val="es-CR"/>
+        </w:rPr>
+      </w:pPr>
+    </w:p>
+    <w:p>
+      <w:pPr>
+        <w:rPr>
+          <w:rFonts w:ascii="Arial" w:hAnsi="Arial" w:cs="Arial"/>
+          <w:sz w:val="32"/>
+          <w:szCs w:val="32"/>
+          <w:lang w:val="es-CR"/>
+        </w:rPr>
+      </w:pPr>
+    </w:p>
+    <w:p>
+      <w:pPr>
+        <w:rPr>
+          <w:rFonts w:ascii="Arial" w:hAnsi="Arial" w:cs="Arial"/>
+          <w:sz w:val="32"/>
+          <w:szCs w:val="32"/>
+          <w:lang w:val="es-CR"/>
+        </w:rPr>
+      </w:pPr>
+    </w:p>
+    <w:p>
+      <w:pPr>
+        <w:rPr>
+          <w:rFonts w:ascii="Arial" w:hAnsi="Arial" w:cs="Arial"/>
+          <w:sz w:val="32"/>
+          <w:szCs w:val="32"/>
+          <w:lang w:val="es-CR"/>
+        </w:rPr>
+      </w:pPr>
+    </w:p>
+    <w:p>
+      <w:pPr>
+        <w:rPr>
+          <w:rFonts w:ascii="Arial" w:hAnsi="Arial" w:cs="Arial"/>
+          <w:sz w:val="32"/>
+          <w:szCs w:val="32"/>
+          <w:u w:val="single"/>
+          <w:lang w:val="es-CR"/>
+        </w:rPr>
+      </w:pPr>
+      <w:r>
+        <w:rPr>
+          <w:rFonts w:ascii="Arial" w:hAnsi="Arial" w:cs="Arial"/>
+          <w:sz w:val="32"/>
+          <w:szCs w:val="32"/>
+          <w:u w:val="single"/>
+          <w:lang w:val="es-CR"/>
+        </w:rPr>
+        <w:t>Gramática EBNF inicial y gramática transformada</w:t>
+      </w:r>
+    </w:p>
+    <w:p>
+      <w:pPr>
+        <w:rPr>
+          <w:rFonts w:ascii="Arial" w:hAnsi="Arial" w:cs="Arial"/>
+          <w:sz w:val="32"/>
+          <w:szCs w:val="32"/>
+          <w:lang w:val="es-CR"/>
+        </w:rPr>
+      </w:pPr>
+    </w:p>
+    <w:p>
+      <w:pPr>
+        <w:rPr>
+          <w:rFonts w:ascii="Arial" w:hAnsi="Arial" w:cs="Arial"/>
+          <w:sz w:val="32"/>
+          <w:szCs w:val="32"/>
+          <w:lang w:val="es-CR"/>
+        </w:rPr>
+      </w:pPr>
+      <w:r>
+        <w:rPr>
+          <w:rFonts w:ascii="Arial" w:hAnsi="Arial" w:cs="Arial"/>
+          <w:sz w:val="32"/>
+          <w:szCs w:val="32"/>
+          <w:lang w:val="es-CR"/>
+        </w:rPr>
+        <w:t>La gramática EBNF inicial elaborada se encuentra en el método init, que lo hace tener una serie de tokens por conjunto. Ejemplo:</w:t>
+      </w:r>
+    </w:p>
+    <w:p>
+      <w:pPr>
+        <w:rPr>
+          <w:rFonts w:ascii="Arial" w:hAnsi="Arial" w:cs="Arial"/>
+          <w:sz w:val="32"/>
+          <w:szCs w:val="32"/>
+          <w:lang w:val="es-CR"/>
+        </w:rPr>
+      </w:pPr>
+    </w:p>
+    <w:tbl>
+      <w:tblPr>
+        <w:tblW w:w="0" w:type="auto"/>
+        <w:shd w:val="clear" w:color="auto" w:fill="FFFFFF"/>
+        <w:tblCellMar>
+          <w:top w:w="15" w:type="dxa"/>
+          <w:left w:w="15" w:type="dxa"/>
+          <w:bottom w:w="15" w:type="dxa"/>
+          <w:right w:w="15" w:type="dxa"/>
+        </w:tblCellMar>
+        <w:tblLook w:val="04A0" w:firstRow="1" w:lastRow="0" w:firstColumn="1" w:lastColumn="0" w:noHBand="0" w:noVBand="1"/>
+      </w:tblPr>
+      <w:tblGrid>
+        <w:gridCol w:w="1862"/>
+        <w:gridCol w:w="7276"/>
+      </w:tblGrid>
+      <w:tr>
+        <w:trPr>
+          <w:gridAfter w:val="1"/>
+        </w:trPr>
+        <w:tc>
+          <w:tcPr>
+            <w:tcW w:w="0" w:type="auto"/>
+            <w:shd w:val="clear" w:color="auto" w:fill="FFFFFF"/>
+            <w:tcMar>
+              <w:top w:w="0" w:type="dxa"/>
+              <w:left w:w="150" w:type="dxa"/>
+              <w:bottom w:w="0" w:type="dxa"/>
+              <w:right w:w="150" w:type="dxa"/>
+            </w:tcMar>
+            <w:hideMark/>
+          </w:tcPr>
+          <w:p>
+            <w:pPr>
+              <w:spacing w:after="0" w:line="300" w:lineRule="atLeast"/>
+              <w:rPr>
+                <w:rFonts w:ascii="Consolas" w:eastAsia="Times New Roman" w:hAnsi="Consolas" w:cs="Segoe UI"/>
+                <w:color w:val="24292E"/>
+                <w:sz w:val="32"/>
+                <w:szCs w:val="32"/>
+                <w:lang w:val="es-CR" w:eastAsia="es-CR"/>
+              </w:rPr>
+            </w:pPr>
+            <w:r>
+              <w:rPr>
+                <w:rFonts w:ascii="Consolas" w:eastAsia="Times New Roman" w:hAnsi="Consolas" w:cs="Segoe UI"/>
+                <w:color w:val="D73A49"/>
+                <w:sz w:val="32"/>
+                <w:szCs w:val="32"/>
+                <w:lang w:val="es-CR" w:eastAsia="es-CR"/>
+              </w:rPr>
+              <w:t>def</w:t>
+            </w:r>
+            <w:r>
+              <w:rPr>
+                <w:rFonts w:ascii="Consolas" w:eastAsia="Times New Roman" w:hAnsi="Consolas" w:cs="Segoe UI"/>
+                <w:color w:val="24292E"/>
+                <w:sz w:val="32"/>
+                <w:szCs w:val="32"/>
+                <w:lang w:val="es-CR" w:eastAsia="es-CR"/>
+              </w:rPr>
+              <w:t xml:space="preserve"> </w:t>
+            </w:r>
+            <w:r>
+              <w:rPr>
+                <w:rFonts w:ascii="Consolas" w:eastAsia="Times New Roman" w:hAnsi="Consolas" w:cs="Segoe UI"/>
+                <w:color w:val="005CC5"/>
+                <w:sz w:val="32"/>
+                <w:szCs w:val="32"/>
+                <w:lang w:val="es-CR" w:eastAsia="es-CR"/>
+              </w:rPr>
+              <w:t>__init__</w:t>
+            </w:r>
+            <w:r>
+              <w:rPr>
+                <w:rFonts w:ascii="Consolas" w:eastAsia="Times New Roman" w:hAnsi="Consolas" w:cs="Segoe UI"/>
+                <w:color w:val="24292E"/>
+                <w:sz w:val="32"/>
+                <w:szCs w:val="32"/>
+                <w:lang w:val="es-CR" w:eastAsia="es-CR"/>
+              </w:rPr>
+              <w:t>(self):</w:t>
+            </w:r>
+          </w:p>
+        </w:tc>
+      </w:tr>
+      <w:tr>
+        <w:tc>
+          <w:tcPr>
+            <w:tcW w:w="750" w:type="dxa"/>
+            <w:shd w:val="clear" w:color="auto" w:fill="FFFFFF"/>
+            <w:noWrap/>
+            <w:tcMar>
+              <w:top w:w="0" w:type="dxa"/>
+              <w:left w:w="150" w:type="dxa"/>
+              <w:bottom w:w="0" w:type="dxa"/>
+              <w:right w:w="150" w:type="dxa"/>
+            </w:tcMar>
+            <w:hideMark/>
+          </w:tcPr>
+          <w:p>
+            <w:pPr>
+              <w:spacing w:after="0" w:line="300" w:lineRule="atLeast"/>
+              <w:rPr>
+                <w:rFonts w:ascii="Consolas" w:eastAsia="Times New Roman" w:hAnsi="Consolas" w:cs="Segoe UI"/>
+                <w:color w:val="24292E"/>
+                <w:sz w:val="32"/>
+                <w:szCs w:val="32"/>
+                <w:lang w:val="es-CR" w:eastAsia="es-CR"/>
+              </w:rPr>
+            </w:pPr>
+          </w:p>
+        </w:tc>
+        <w:tc>
+          <w:tcPr>
+            <w:tcW w:w="0" w:type="auto"/>
+            <w:shd w:val="clear" w:color="auto" w:fill="FFFFFF"/>
+            <w:tcMar>
+              <w:top w:w="0" w:type="dxa"/>
+              <w:left w:w="150" w:type="dxa"/>
+              <w:bottom w:w="0" w:type="dxa"/>
+              <w:right w:w="150" w:type="dxa"/>
+            </w:tcMar>
+            <w:hideMark/>
+          </w:tcPr>
+          <w:p>
+            <w:pPr>
+              <w:spacing w:after="0" w:line="300" w:lineRule="atLeast"/>
+              <w:rPr>
+                <w:rFonts w:ascii="Consolas" w:eastAsia="Times New Roman" w:hAnsi="Consolas" w:cs="Segoe UI"/>
+                <w:color w:val="24292E"/>
+                <w:sz w:val="32"/>
+                <w:szCs w:val="32"/>
+                <w:lang w:val="es-CR" w:eastAsia="es-CR"/>
+              </w:rPr>
+            </w:pPr>
+            <w:r>
+              <w:rPr>
+                <w:rFonts w:ascii="Consolas" w:eastAsia="Times New Roman" w:hAnsi="Consolas" w:cs="Segoe UI"/>
+                <w:color w:val="24292E"/>
+                <w:sz w:val="32"/>
+                <w:szCs w:val="32"/>
+                <w:lang w:val="es-CR" w:eastAsia="es-CR"/>
+              </w:rPr>
+              <w:t xml:space="preserve">        </w:t>
+            </w:r>
+            <w:r>
+              <w:rPr>
+                <w:rFonts w:ascii="Consolas" w:eastAsia="Times New Roman" w:hAnsi="Consolas" w:cs="Segoe UI"/>
+                <w:color w:val="005CC5"/>
+                <w:sz w:val="32"/>
+                <w:szCs w:val="32"/>
+                <w:lang w:val="es-CR" w:eastAsia="es-CR"/>
+              </w:rPr>
+              <w:t>self</w:t>
+            </w:r>
+            <w:r>
+              <w:rPr>
+                <w:rFonts w:ascii="Consolas" w:eastAsia="Times New Roman" w:hAnsi="Consolas" w:cs="Segoe UI"/>
+                <w:color w:val="24292E"/>
+                <w:sz w:val="32"/>
+                <w:szCs w:val="32"/>
+                <w:lang w:val="es-CR" w:eastAsia="es-CR"/>
+              </w:rPr>
+              <w:t>.</w:t>
+            </w:r>
+            <w:r>
+              <w:rPr>
+                <w:rFonts w:ascii="Consolas" w:eastAsia="Times New Roman" w:hAnsi="Consolas" w:cs="Segoe UI"/>
+                <w:color w:val="005CC5"/>
+                <w:sz w:val="32"/>
+                <w:szCs w:val="32"/>
+                <w:lang w:val="es-CR" w:eastAsia="es-CR"/>
+              </w:rPr>
+              <w:t>LISTARE</w:t>
+            </w:r>
+            <w:r>
+              <w:rPr>
+                <w:rFonts w:ascii="Consolas" w:eastAsia="Times New Roman" w:hAnsi="Consolas" w:cs="Segoe UI"/>
+                <w:color w:val="24292E"/>
+                <w:sz w:val="32"/>
+                <w:szCs w:val="32"/>
+                <w:lang w:val="es-CR" w:eastAsia="es-CR"/>
+              </w:rPr>
+              <w:t xml:space="preserve"> </w:t>
+            </w:r>
+            <w:r>
+              <w:rPr>
+                <w:rFonts w:ascii="Consolas" w:eastAsia="Times New Roman" w:hAnsi="Consolas" w:cs="Segoe UI"/>
+                <w:color w:val="D73A49"/>
+                <w:sz w:val="32"/>
+                <w:szCs w:val="32"/>
+                <w:lang w:val="es-CR" w:eastAsia="es-CR"/>
+              </w:rPr>
+              <w:t>=</w:t>
+            </w:r>
+            <w:r>
+              <w:rPr>
+                <w:rFonts w:ascii="Consolas" w:eastAsia="Times New Roman" w:hAnsi="Consolas" w:cs="Segoe UI"/>
+                <w:color w:val="24292E"/>
+                <w:sz w:val="32"/>
+                <w:szCs w:val="32"/>
+                <w:lang w:val="es-CR" w:eastAsia="es-CR"/>
+              </w:rPr>
+              <w:t xml:space="preserve"> []</w:t>
+            </w:r>
+          </w:p>
+        </w:tc>
+      </w:tr>
+      <w:tr>
+        <w:tc>
+          <w:tcPr>
+            <w:tcW w:w="750" w:type="dxa"/>
+            <w:shd w:val="clear" w:color="auto" w:fill="FFFFFF"/>
+            <w:noWrap/>
+            <w:tcMar>
+              <w:top w:w="0" w:type="dxa"/>
+              <w:left w:w="150" w:type="dxa"/>
+              <w:bottom w:w="0" w:type="dxa"/>
+              <w:right w:w="150" w:type="dxa"/>
+            </w:tcMar>
+            <w:hideMark/>
+          </w:tcPr>
+          <w:p>
+            <w:pPr>
+              <w:spacing w:after="0" w:line="300" w:lineRule="atLeast"/>
+              <w:rPr>
+                <w:rFonts w:ascii="Consolas" w:eastAsia="Times New Roman" w:hAnsi="Consolas" w:cs="Segoe UI"/>
+                <w:color w:val="24292E"/>
+                <w:sz w:val="32"/>
+                <w:szCs w:val="32"/>
+                <w:lang w:val="es-CR" w:eastAsia="es-CR"/>
+              </w:rPr>
+            </w:pPr>
+          </w:p>
+        </w:tc>
+        <w:tc>
+          <w:tcPr>
+            <w:tcW w:w="0" w:type="auto"/>
+            <w:shd w:val="clear" w:color="auto" w:fill="FFFFFF"/>
+            <w:tcMar>
+              <w:top w:w="0" w:type="dxa"/>
+              <w:left w:w="150" w:type="dxa"/>
+              <w:bottom w:w="0" w:type="dxa"/>
+              <w:right w:w="150" w:type="dxa"/>
+            </w:tcMar>
+            <w:hideMark/>
+          </w:tcPr>
+          <w:p>
+            <w:pPr>
+              <w:spacing w:after="0" w:line="300" w:lineRule="atLeast"/>
+              <w:rPr>
+                <w:rFonts w:ascii="Consolas" w:eastAsia="Times New Roman" w:hAnsi="Consolas" w:cs="Segoe UI"/>
+                <w:color w:val="24292E"/>
+                <w:sz w:val="32"/>
+                <w:szCs w:val="32"/>
+                <w:lang w:val="es-CR" w:eastAsia="es-CR"/>
+              </w:rPr>
+            </w:pPr>
+            <w:r>
+              <w:rPr>
+                <w:rFonts w:ascii="Consolas" w:eastAsia="Times New Roman" w:hAnsi="Consolas" w:cs="Segoe UI"/>
+                <w:color w:val="24292E"/>
+                <w:sz w:val="32"/>
+                <w:szCs w:val="32"/>
+                <w:lang w:val="es-CR" w:eastAsia="es-CR"/>
+              </w:rPr>
+              <w:t xml:space="preserve">        </w:t>
+            </w:r>
+            <w:r>
+              <w:rPr>
+                <w:rFonts w:ascii="Consolas" w:eastAsia="Times New Roman" w:hAnsi="Consolas" w:cs="Segoe UI"/>
+                <w:color w:val="005CC5"/>
+                <w:sz w:val="32"/>
+                <w:szCs w:val="32"/>
+                <w:lang w:val="es-CR" w:eastAsia="es-CR"/>
+              </w:rPr>
+              <w:t>self</w:t>
+            </w:r>
+            <w:r>
+              <w:rPr>
+                <w:rFonts w:ascii="Consolas" w:eastAsia="Times New Roman" w:hAnsi="Consolas" w:cs="Segoe UI"/>
+                <w:color w:val="24292E"/>
+                <w:sz w:val="32"/>
+                <w:szCs w:val="32"/>
+                <w:lang w:val="es-CR" w:eastAsia="es-CR"/>
+              </w:rPr>
+              <w:t>.</w:t>
+            </w:r>
+            <w:r>
+              <w:rPr>
+                <w:rFonts w:ascii="Consolas" w:eastAsia="Times New Roman" w:hAnsi="Consolas" w:cs="Segoe UI"/>
+                <w:color w:val="005CC5"/>
+                <w:sz w:val="32"/>
+                <w:szCs w:val="32"/>
+                <w:lang w:val="es-CR" w:eastAsia="es-CR"/>
+              </w:rPr>
+              <w:t>INICIO</w:t>
+            </w:r>
+            <w:r>
+              <w:rPr>
+                <w:rFonts w:ascii="Consolas" w:eastAsia="Times New Roman" w:hAnsi="Consolas" w:cs="Segoe UI"/>
+                <w:color w:val="24292E"/>
+                <w:sz w:val="32"/>
+                <w:szCs w:val="32"/>
+                <w:lang w:val="es-CR" w:eastAsia="es-CR"/>
+              </w:rPr>
+              <w:t xml:space="preserve"> </w:t>
+            </w:r>
+            <w:r>
+              <w:rPr>
+                <w:rFonts w:ascii="Consolas" w:eastAsia="Times New Roman" w:hAnsi="Consolas" w:cs="Segoe UI"/>
+                <w:color w:val="D73A49"/>
+                <w:sz w:val="32"/>
+                <w:szCs w:val="32"/>
+                <w:lang w:val="es-CR" w:eastAsia="es-CR"/>
+              </w:rPr>
+              <w:t>=</w:t>
+            </w:r>
+            <w:r>
+              <w:rPr>
+                <w:rFonts w:ascii="Consolas" w:eastAsia="Times New Roman" w:hAnsi="Consolas" w:cs="Segoe UI"/>
+                <w:color w:val="24292E"/>
+                <w:sz w:val="32"/>
+                <w:szCs w:val="32"/>
+                <w:lang w:val="es-CR" w:eastAsia="es-CR"/>
+              </w:rPr>
+              <w:t xml:space="preserve"> re.compile(</w:t>
+            </w:r>
+            <w:r>
+              <w:rPr>
+                <w:rFonts w:ascii="Consolas" w:eastAsia="Times New Roman" w:hAnsi="Consolas" w:cs="Segoe UI"/>
+                <w:color w:val="032F62"/>
+                <w:sz w:val="32"/>
+                <w:szCs w:val="32"/>
+                <w:lang w:val="es-CR" w:eastAsia="es-CR"/>
+              </w:rPr>
+              <w:t>'(Del|De la)\s'</w:t>
+            </w:r>
+            <w:r>
+              <w:rPr>
+                <w:rFonts w:ascii="Consolas" w:eastAsia="Times New Roman" w:hAnsi="Consolas" w:cs="Segoe UI"/>
+                <w:color w:val="24292E"/>
+                <w:sz w:val="32"/>
+                <w:szCs w:val="32"/>
+                <w:lang w:val="es-CR" w:eastAsia="es-CR"/>
+              </w:rPr>
+              <w:t>)</w:t>
+            </w:r>
+          </w:p>
+        </w:tc>
+      </w:tr>
+      <w:tr>
+        <w:tc>
+          <w:tcPr>
+            <w:tcW w:w="750" w:type="dxa"/>
+            <w:shd w:val="clear" w:color="auto" w:fill="FFFFFF"/>
+            <w:noWrap/>
+            <w:tcMar>
+              <w:top w:w="0" w:type="dxa"/>
+              <w:left w:w="150" w:type="dxa"/>
+              <w:bottom w:w="0" w:type="dxa"/>
+              <w:right w:w="150" w:type="dxa"/>
+            </w:tcMar>
+            <w:hideMark/>
+          </w:tcPr>
+          <w:p>
+            <w:pPr>
+              <w:spacing w:after="0" w:line="300" w:lineRule="atLeast"/>
+              <w:rPr>
+                <w:rFonts w:ascii="Consolas" w:eastAsia="Times New Roman" w:hAnsi="Consolas" w:cs="Segoe UI"/>
+                <w:color w:val="24292E"/>
+                <w:sz w:val="32"/>
+                <w:szCs w:val="32"/>
+                <w:lang w:val="es-CR" w:eastAsia="es-CR"/>
+              </w:rPr>
+            </w:pPr>
+          </w:p>
+        </w:tc>
+        <w:tc>
+          <w:tcPr>
+            <w:tcW w:w="0" w:type="auto"/>
+            <w:shd w:val="clear" w:color="auto" w:fill="FFFFFF"/>
+            <w:tcMar>
+              <w:top w:w="0" w:type="dxa"/>
+              <w:left w:w="150" w:type="dxa"/>
+              <w:bottom w:w="0" w:type="dxa"/>
+              <w:right w:w="150" w:type="dxa"/>
+            </w:tcMar>
+            <w:hideMark/>
+          </w:tcPr>
+          <w:p>
+            <w:pPr>
+              <w:spacing w:after="0" w:line="300" w:lineRule="atLeast"/>
+              <w:rPr>
+                <w:rFonts w:ascii="Consolas" w:eastAsia="Times New Roman" w:hAnsi="Consolas" w:cs="Segoe UI"/>
+                <w:color w:val="24292E"/>
+                <w:sz w:val="32"/>
+                <w:szCs w:val="32"/>
+                <w:lang w:val="es-CR" w:eastAsia="es-CR"/>
+              </w:rPr>
+            </w:pPr>
+            <w:r>
+              <w:rPr>
+                <w:rFonts w:ascii="Consolas" w:eastAsia="Times New Roman" w:hAnsi="Consolas" w:cs="Segoe UI"/>
+                <w:color w:val="24292E"/>
+                <w:sz w:val="32"/>
+                <w:szCs w:val="32"/>
+                <w:lang w:val="es-CR" w:eastAsia="es-CR"/>
+              </w:rPr>
+              <w:t xml:space="preserve">        </w:t>
+            </w:r>
+            <w:r>
+              <w:rPr>
+                <w:rFonts w:ascii="Consolas" w:eastAsia="Times New Roman" w:hAnsi="Consolas" w:cs="Segoe UI"/>
+                <w:color w:val="005CC5"/>
+                <w:sz w:val="32"/>
+                <w:szCs w:val="32"/>
+                <w:lang w:val="es-CR" w:eastAsia="es-CR"/>
+              </w:rPr>
+              <w:t>self</w:t>
+            </w:r>
+            <w:r>
+              <w:rPr>
+                <w:rFonts w:ascii="Consolas" w:eastAsia="Times New Roman" w:hAnsi="Consolas" w:cs="Segoe UI"/>
+                <w:color w:val="24292E"/>
+                <w:sz w:val="32"/>
+                <w:szCs w:val="32"/>
+                <w:lang w:val="es-CR" w:eastAsia="es-CR"/>
+              </w:rPr>
+              <w:t>.</w:t>
+            </w:r>
+            <w:r>
+              <w:rPr>
+                <w:rFonts w:ascii="Consolas" w:eastAsia="Times New Roman" w:hAnsi="Consolas" w:cs="Segoe UI"/>
+                <w:color w:val="005CC5"/>
+                <w:sz w:val="32"/>
+                <w:szCs w:val="32"/>
+                <w:lang w:val="es-CR" w:eastAsia="es-CR"/>
+              </w:rPr>
+              <w:t>LUGAR</w:t>
+            </w:r>
+            <w:r>
+              <w:rPr>
+                <w:rFonts w:ascii="Consolas" w:eastAsia="Times New Roman" w:hAnsi="Consolas" w:cs="Segoe UI"/>
+                <w:color w:val="24292E"/>
+                <w:sz w:val="32"/>
+                <w:szCs w:val="32"/>
+                <w:lang w:val="es-CR" w:eastAsia="es-CR"/>
+              </w:rPr>
+              <w:t xml:space="preserve"> </w:t>
+            </w:r>
+            <w:r>
+              <w:rPr>
+                <w:rFonts w:ascii="Consolas" w:eastAsia="Times New Roman" w:hAnsi="Consolas" w:cs="Segoe UI"/>
+                <w:color w:val="D73A49"/>
+                <w:sz w:val="32"/>
+                <w:szCs w:val="32"/>
+                <w:lang w:val="es-CR" w:eastAsia="es-CR"/>
+              </w:rPr>
+              <w:t>=</w:t>
+            </w:r>
+            <w:r>
+              <w:rPr>
+                <w:rFonts w:ascii="Consolas" w:eastAsia="Times New Roman" w:hAnsi="Consolas" w:cs="Segoe UI"/>
+                <w:color w:val="24292E"/>
+                <w:sz w:val="32"/>
+                <w:szCs w:val="32"/>
+                <w:lang w:val="es-CR" w:eastAsia="es-CR"/>
+              </w:rPr>
+              <w:t xml:space="preserve"> re.compile(</w:t>
+            </w:r>
+            <w:r>
+              <w:rPr>
+                <w:rFonts w:ascii="Consolas" w:eastAsia="Times New Roman" w:hAnsi="Consolas" w:cs="Segoe UI"/>
+                <w:color w:val="032F62"/>
+                <w:sz w:val="32"/>
+                <w:szCs w:val="32"/>
+                <w:lang w:val="es-CR" w:eastAsia="es-CR"/>
+              </w:rPr>
+              <w:t>'"([a-z]|\s)+"'</w:t>
+            </w:r>
+            <w:r>
+              <w:rPr>
+                <w:rFonts w:ascii="Consolas" w:eastAsia="Times New Roman" w:hAnsi="Consolas" w:cs="Segoe UI"/>
+                <w:color w:val="24292E"/>
+                <w:sz w:val="32"/>
+                <w:szCs w:val="32"/>
+                <w:lang w:val="es-CR" w:eastAsia="es-CR"/>
+              </w:rPr>
+              <w:t>)</w:t>
+            </w:r>
+          </w:p>
+        </w:tc>
+      </w:tr>
+      <w:tr>
+        <w:tc>
+          <w:tcPr>
+            <w:tcW w:w="750" w:type="dxa"/>
+            <w:shd w:val="clear" w:color="auto" w:fill="FFFFFF"/>
+            <w:noWrap/>
+            <w:tcMar>
+              <w:top w:w="0" w:type="dxa"/>
+              <w:left w:w="150" w:type="dxa"/>
+              <w:bottom w:w="0" w:type="dxa"/>
+              <w:right w:w="150" w:type="dxa"/>
+            </w:tcMar>
+            <w:hideMark/>
+          </w:tcPr>
+          <w:p>
+            <w:pPr>
+              <w:spacing w:after="0" w:line="300" w:lineRule="atLeast"/>
+              <w:rPr>
+                <w:rFonts w:ascii="Consolas" w:eastAsia="Times New Roman" w:hAnsi="Consolas" w:cs="Segoe UI"/>
+                <w:color w:val="24292E"/>
+                <w:sz w:val="32"/>
+                <w:szCs w:val="32"/>
+                <w:lang w:val="es-CR" w:eastAsia="es-CR"/>
+              </w:rPr>
+            </w:pPr>
+          </w:p>
+        </w:tc>
+        <w:tc>
+          <w:tcPr>
+            <w:tcW w:w="0" w:type="auto"/>
+            <w:shd w:val="clear" w:color="auto" w:fill="FFFFFF"/>
+            <w:tcMar>
+              <w:top w:w="0" w:type="dxa"/>
+              <w:left w:w="150" w:type="dxa"/>
+              <w:bottom w:w="0" w:type="dxa"/>
+              <w:right w:w="150" w:type="dxa"/>
+            </w:tcMar>
+            <w:hideMark/>
+          </w:tcPr>
+          <w:p>
+            <w:pPr>
+              <w:spacing w:after="0" w:line="300" w:lineRule="atLeast"/>
+              <w:rPr>
+                <w:rFonts w:ascii="Consolas" w:eastAsia="Times New Roman" w:hAnsi="Consolas" w:cs="Segoe UI"/>
+                <w:color w:val="24292E"/>
+                <w:sz w:val="32"/>
+                <w:szCs w:val="32"/>
+                <w:lang w:val="es-CR" w:eastAsia="es-CR"/>
+              </w:rPr>
+            </w:pPr>
+            <w:r>
+              <w:rPr>
+                <w:rFonts w:ascii="Consolas" w:eastAsia="Times New Roman" w:hAnsi="Consolas" w:cs="Segoe UI"/>
+                <w:color w:val="24292E"/>
+                <w:sz w:val="32"/>
+                <w:szCs w:val="32"/>
+                <w:lang w:val="es-CR" w:eastAsia="es-CR"/>
+              </w:rPr>
+              <w:t xml:space="preserve">        </w:t>
+            </w:r>
+            <w:r>
+              <w:rPr>
+                <w:rFonts w:ascii="Consolas" w:eastAsia="Times New Roman" w:hAnsi="Consolas" w:cs="Segoe UI"/>
+                <w:color w:val="005CC5"/>
+                <w:sz w:val="32"/>
+                <w:szCs w:val="32"/>
+                <w:lang w:val="es-CR" w:eastAsia="es-CR"/>
+              </w:rPr>
+              <w:t>self</w:t>
+            </w:r>
+            <w:r>
+              <w:rPr>
+                <w:rFonts w:ascii="Consolas" w:eastAsia="Times New Roman" w:hAnsi="Consolas" w:cs="Segoe UI"/>
+                <w:color w:val="24292E"/>
+                <w:sz w:val="32"/>
+                <w:szCs w:val="32"/>
+                <w:lang w:val="es-CR" w:eastAsia="es-CR"/>
+              </w:rPr>
+              <w:t>.</w:t>
+            </w:r>
+            <w:r>
+              <w:rPr>
+                <w:rFonts w:ascii="Consolas" w:eastAsia="Times New Roman" w:hAnsi="Consolas" w:cs="Segoe UI"/>
+                <w:color w:val="005CC5"/>
+                <w:sz w:val="32"/>
+                <w:szCs w:val="32"/>
+                <w:lang w:val="es-CR" w:eastAsia="es-CR"/>
+              </w:rPr>
+              <w:t>DISTANCIA</w:t>
+            </w:r>
+            <w:r>
+              <w:rPr>
+                <w:rFonts w:ascii="Consolas" w:eastAsia="Times New Roman" w:hAnsi="Consolas" w:cs="Segoe UI"/>
+                <w:color w:val="24292E"/>
+                <w:sz w:val="32"/>
+                <w:szCs w:val="32"/>
+                <w:lang w:val="es-CR" w:eastAsia="es-CR"/>
+              </w:rPr>
+              <w:t xml:space="preserve"> </w:t>
+            </w:r>
+            <w:r>
+              <w:rPr>
+                <w:rFonts w:ascii="Consolas" w:eastAsia="Times New Roman" w:hAnsi="Consolas" w:cs="Segoe UI"/>
+                <w:color w:val="D73A49"/>
+                <w:sz w:val="32"/>
+                <w:szCs w:val="32"/>
+                <w:lang w:val="es-CR" w:eastAsia="es-CR"/>
+              </w:rPr>
+              <w:t>=</w:t>
+            </w:r>
+            <w:r>
+              <w:rPr>
+                <w:rFonts w:ascii="Consolas" w:eastAsia="Times New Roman" w:hAnsi="Consolas" w:cs="Segoe UI"/>
+                <w:color w:val="24292E"/>
+                <w:sz w:val="32"/>
+                <w:szCs w:val="32"/>
+                <w:lang w:val="es-CR" w:eastAsia="es-CR"/>
+              </w:rPr>
+              <w:t xml:space="preserve"> re.compile(</w:t>
+            </w:r>
+            <w:r>
+              <w:rPr>
+                <w:rFonts w:ascii="Consolas" w:eastAsia="Times New Roman" w:hAnsi="Consolas" w:cs="Segoe UI"/>
+                <w:color w:val="032F62"/>
+                <w:sz w:val="32"/>
+                <w:szCs w:val="32"/>
+                <w:lang w:val="es-CR" w:eastAsia="es-CR"/>
+              </w:rPr>
+              <w:t>'[1-9][0-9]*\s'</w:t>
+            </w:r>
+            <w:r>
+              <w:rPr>
+                <w:rFonts w:ascii="Consolas" w:eastAsia="Times New Roman" w:hAnsi="Consolas" w:cs="Segoe UI"/>
+                <w:color w:val="24292E"/>
+                <w:sz w:val="32"/>
+                <w:szCs w:val="32"/>
+                <w:lang w:val="es-CR" w:eastAsia="es-CR"/>
+              </w:rPr>
+              <w:t>)</w:t>
+            </w:r>
+          </w:p>
+        </w:tc>
+      </w:tr>
+      <w:tr>
+        <w:tc>
+          <w:tcPr>
+            <w:tcW w:w="750" w:type="dxa"/>
+            <w:shd w:val="clear" w:color="auto" w:fill="FFFFFF"/>
+            <w:noWrap/>
+            <w:tcMar>
+              <w:top w:w="0" w:type="dxa"/>
+              <w:left w:w="150" w:type="dxa"/>
+              <w:bottom w:w="0" w:type="dxa"/>
+              <w:right w:w="150" w:type="dxa"/>
+            </w:tcMar>
+            <w:hideMark/>
+          </w:tcPr>
+          <w:p>
+            <w:pPr>
+              <w:spacing w:after="0" w:line="300" w:lineRule="atLeast"/>
+              <w:rPr>
+                <w:rFonts w:ascii="Consolas" w:eastAsia="Times New Roman" w:hAnsi="Consolas" w:cs="Segoe UI"/>
+                <w:color w:val="24292E"/>
+                <w:sz w:val="32"/>
+                <w:szCs w:val="32"/>
+                <w:lang w:val="es-CR" w:eastAsia="es-CR"/>
+              </w:rPr>
+            </w:pPr>
+          </w:p>
+        </w:tc>
+        <w:tc>
+          <w:tcPr>
+            <w:tcW w:w="0" w:type="auto"/>
+            <w:shd w:val="clear" w:color="auto" w:fill="FFFFFF"/>
+            <w:tcMar>
+              <w:top w:w="0" w:type="dxa"/>
+              <w:left w:w="150" w:type="dxa"/>
+              <w:bottom w:w="0" w:type="dxa"/>
+              <w:right w:w="150" w:type="dxa"/>
+            </w:tcMar>
+            <w:hideMark/>
+          </w:tcPr>
+          <w:p>
+            <w:pPr>
+              <w:spacing w:after="0" w:line="300" w:lineRule="atLeast"/>
+              <w:rPr>
+                <w:rFonts w:ascii="Consolas" w:eastAsia="Times New Roman" w:hAnsi="Consolas" w:cs="Segoe UI"/>
+                <w:color w:val="24292E"/>
+                <w:sz w:val="32"/>
+                <w:szCs w:val="32"/>
+                <w:lang w:val="es-CR" w:eastAsia="es-CR"/>
+              </w:rPr>
+            </w:pPr>
+            <w:r>
+              <w:rPr>
+                <w:rFonts w:ascii="Consolas" w:eastAsia="Times New Roman" w:hAnsi="Consolas" w:cs="Segoe UI"/>
+                <w:color w:val="24292E"/>
+                <w:sz w:val="32"/>
+                <w:szCs w:val="32"/>
+                <w:lang w:val="es-CR" w:eastAsia="es-CR"/>
+              </w:rPr>
+              <w:t xml:space="preserve">        </w:t>
+            </w:r>
+            <w:r>
+              <w:rPr>
+                <w:rFonts w:ascii="Consolas" w:eastAsia="Times New Roman" w:hAnsi="Consolas" w:cs="Segoe UI"/>
+                <w:color w:val="005CC5"/>
+                <w:sz w:val="32"/>
+                <w:szCs w:val="32"/>
+                <w:lang w:val="es-CR" w:eastAsia="es-CR"/>
+              </w:rPr>
+              <w:t>self</w:t>
+            </w:r>
+            <w:r>
+              <w:rPr>
+                <w:rFonts w:ascii="Consolas" w:eastAsia="Times New Roman" w:hAnsi="Consolas" w:cs="Segoe UI"/>
+                <w:color w:val="24292E"/>
+                <w:sz w:val="32"/>
+                <w:szCs w:val="32"/>
+                <w:lang w:val="es-CR" w:eastAsia="es-CR"/>
+              </w:rPr>
+              <w:t>.</w:t>
+            </w:r>
+            <w:r>
+              <w:rPr>
+                <w:rFonts w:ascii="Consolas" w:eastAsia="Times New Roman" w:hAnsi="Consolas" w:cs="Segoe UI"/>
+                <w:color w:val="005CC5"/>
+                <w:sz w:val="32"/>
+                <w:szCs w:val="32"/>
+                <w:lang w:val="es-CR" w:eastAsia="es-CR"/>
+              </w:rPr>
+              <w:t>MEDIDA</w:t>
+            </w:r>
+            <w:r>
+              <w:rPr>
+                <w:rFonts w:ascii="Consolas" w:eastAsia="Times New Roman" w:hAnsi="Consolas" w:cs="Segoe UI"/>
+                <w:color w:val="24292E"/>
+                <w:sz w:val="32"/>
+                <w:szCs w:val="32"/>
+                <w:lang w:val="es-CR" w:eastAsia="es-CR"/>
+              </w:rPr>
+              <w:t xml:space="preserve"> </w:t>
+            </w:r>
+            <w:r>
+              <w:rPr>
+                <w:rFonts w:ascii="Consolas" w:eastAsia="Times New Roman" w:hAnsi="Consolas" w:cs="Segoe UI"/>
+                <w:color w:val="D73A49"/>
+                <w:sz w:val="32"/>
+                <w:szCs w:val="32"/>
+                <w:lang w:val="es-CR" w:eastAsia="es-CR"/>
+              </w:rPr>
+              <w:t>=</w:t>
+            </w:r>
+            <w:r>
+              <w:rPr>
+                <w:rFonts w:ascii="Consolas" w:eastAsia="Times New Roman" w:hAnsi="Consolas" w:cs="Segoe UI"/>
+                <w:color w:val="24292E"/>
+                <w:sz w:val="32"/>
+                <w:szCs w:val="32"/>
+                <w:lang w:val="es-CR" w:eastAsia="es-CR"/>
+              </w:rPr>
+              <w:t xml:space="preserve"> re.compile(</w:t>
+            </w:r>
+            <w:r>
+              <w:rPr>
+                <w:rFonts w:ascii="Consolas" w:eastAsia="Times New Roman" w:hAnsi="Consolas" w:cs="Segoe UI"/>
+                <w:color w:val="032F62"/>
+                <w:sz w:val="32"/>
+                <w:szCs w:val="32"/>
+                <w:lang w:val="es-CR" w:eastAsia="es-CR"/>
+              </w:rPr>
+              <w:t>'(cuadras|metros|kilometros)\s'</w:t>
+            </w:r>
+            <w:r>
+              <w:rPr>
+                <w:rFonts w:ascii="Consolas" w:eastAsia="Times New Roman" w:hAnsi="Consolas" w:cs="Segoe UI"/>
+                <w:color w:val="24292E"/>
+                <w:sz w:val="32"/>
+                <w:szCs w:val="32"/>
+                <w:lang w:val="es-CR" w:eastAsia="es-CR"/>
+              </w:rPr>
+              <w:t>)</w:t>
+            </w:r>
+          </w:p>
+        </w:tc>
+      </w:tr>
+      <w:tr>
+        <w:tc>
+          <w:tcPr>
+            <w:tcW w:w="750" w:type="dxa"/>
+            <w:shd w:val="clear" w:color="auto" w:fill="FFFFFF"/>
+            <w:noWrap/>
+            <w:tcMar>
+              <w:top w:w="0" w:type="dxa"/>
+              <w:left w:w="150" w:type="dxa"/>
+              <w:bottom w:w="0" w:type="dxa"/>
+              <w:right w:w="150" w:type="dxa"/>
+            </w:tcMar>
+            <w:hideMark/>
+          </w:tcPr>
+          <w:p>
+            <w:pPr>
+              <w:spacing w:after="0" w:line="300" w:lineRule="atLeast"/>
+              <w:rPr>
+                <w:rFonts w:ascii="Consolas" w:eastAsia="Times New Roman" w:hAnsi="Consolas" w:cs="Segoe UI"/>
+                <w:color w:val="24292E"/>
+                <w:sz w:val="32"/>
+                <w:szCs w:val="32"/>
+                <w:lang w:val="es-CR" w:eastAsia="es-CR"/>
+              </w:rPr>
+            </w:pPr>
+          </w:p>
+        </w:tc>
+        <w:tc>
+          <w:tcPr>
+            <w:tcW w:w="0" w:type="auto"/>
+            <w:shd w:val="clear" w:color="auto" w:fill="FFFFFF"/>
+            <w:tcMar>
+              <w:top w:w="0" w:type="dxa"/>
+              <w:left w:w="150" w:type="dxa"/>
+              <w:bottom w:w="0" w:type="dxa"/>
+              <w:right w:w="150" w:type="dxa"/>
+            </w:tcMar>
+            <w:hideMark/>
+          </w:tcPr>
+          <w:p>
+            <w:pPr>
+              <w:spacing w:after="0" w:line="300" w:lineRule="atLeast"/>
+              <w:rPr>
+                <w:rFonts w:ascii="Consolas" w:eastAsia="Times New Roman" w:hAnsi="Consolas" w:cs="Segoe UI"/>
+                <w:color w:val="24292E"/>
+                <w:sz w:val="32"/>
+                <w:szCs w:val="32"/>
+                <w:lang w:val="es-CR" w:eastAsia="es-CR"/>
+              </w:rPr>
+            </w:pPr>
+            <w:r>
+              <w:rPr>
+                <w:rFonts w:ascii="Consolas" w:eastAsia="Times New Roman" w:hAnsi="Consolas" w:cs="Segoe UI"/>
+                <w:color w:val="24292E"/>
+                <w:sz w:val="32"/>
+                <w:szCs w:val="32"/>
+                <w:lang w:val="es-CR" w:eastAsia="es-CR"/>
+              </w:rPr>
+              <w:t xml:space="preserve">        </w:t>
+            </w:r>
+            <w:r>
+              <w:rPr>
+                <w:rFonts w:ascii="Consolas" w:eastAsia="Times New Roman" w:hAnsi="Consolas" w:cs="Segoe UI"/>
+                <w:color w:val="005CC5"/>
+                <w:sz w:val="32"/>
+                <w:szCs w:val="32"/>
+                <w:lang w:val="es-CR" w:eastAsia="es-CR"/>
+              </w:rPr>
+              <w:t>self</w:t>
+            </w:r>
+            <w:r>
+              <w:rPr>
+                <w:rFonts w:ascii="Consolas" w:eastAsia="Times New Roman" w:hAnsi="Consolas" w:cs="Segoe UI"/>
+                <w:color w:val="24292E"/>
+                <w:sz w:val="32"/>
+                <w:szCs w:val="32"/>
+                <w:lang w:val="es-CR" w:eastAsia="es-CR"/>
+              </w:rPr>
+              <w:t>.</w:t>
+            </w:r>
+            <w:r>
+              <w:rPr>
+                <w:rFonts w:ascii="Consolas" w:eastAsia="Times New Roman" w:hAnsi="Consolas" w:cs="Segoe UI"/>
+                <w:color w:val="005CC5"/>
+                <w:sz w:val="32"/>
+                <w:szCs w:val="32"/>
+                <w:lang w:val="es-CR" w:eastAsia="es-CR"/>
+              </w:rPr>
+              <w:t>CONECTORES</w:t>
+            </w:r>
+            <w:r>
+              <w:rPr>
+                <w:rFonts w:ascii="Consolas" w:eastAsia="Times New Roman" w:hAnsi="Consolas" w:cs="Segoe UI"/>
+                <w:color w:val="24292E"/>
+                <w:sz w:val="32"/>
+                <w:szCs w:val="32"/>
+                <w:lang w:val="es-CR" w:eastAsia="es-CR"/>
+              </w:rPr>
+              <w:t xml:space="preserve"> </w:t>
+            </w:r>
+            <w:r>
+              <w:rPr>
+                <w:rFonts w:ascii="Consolas" w:eastAsia="Times New Roman" w:hAnsi="Consolas" w:cs="Segoe UI"/>
+                <w:color w:val="D73A49"/>
+                <w:sz w:val="32"/>
+                <w:szCs w:val="32"/>
+                <w:lang w:val="es-CR" w:eastAsia="es-CR"/>
+              </w:rPr>
+              <w:t>=</w:t>
+            </w:r>
+            <w:r>
+              <w:rPr>
+                <w:rFonts w:ascii="Consolas" w:eastAsia="Times New Roman" w:hAnsi="Consolas" w:cs="Segoe UI"/>
+                <w:color w:val="24292E"/>
+                <w:sz w:val="32"/>
+                <w:szCs w:val="32"/>
+                <w:lang w:val="es-CR" w:eastAsia="es-CR"/>
+              </w:rPr>
+              <w:t xml:space="preserve"> re.compile(</w:t>
+            </w:r>
+            <w:r>
+              <w:rPr>
+                <w:rFonts w:ascii="Consolas" w:eastAsia="Times New Roman" w:hAnsi="Consolas" w:cs="Segoe UI"/>
+                <w:color w:val="032F62"/>
+                <w:sz w:val="32"/>
+                <w:szCs w:val="32"/>
+                <w:lang w:val="es-CR" w:eastAsia="es-CR"/>
+              </w:rPr>
+              <w:t>'(y|hasta|si no|hacia el|hacia la|hasta la)\s'</w:t>
+            </w:r>
+            <w:r>
+              <w:rPr>
+                <w:rFonts w:ascii="Consolas" w:eastAsia="Times New Roman" w:hAnsi="Consolas" w:cs="Segoe UI"/>
+                <w:color w:val="24292E"/>
+                <w:sz w:val="32"/>
+                <w:szCs w:val="32"/>
+                <w:lang w:val="es-CR" w:eastAsia="es-CR"/>
+              </w:rPr>
+              <w:t>)</w:t>
+            </w:r>
+          </w:p>
+        </w:tc>
+      </w:tr>
+      <w:tr>
+        <w:tc>
+          <w:tcPr>
+            <w:tcW w:w="750" w:type="dxa"/>
+            <w:shd w:val="clear" w:color="auto" w:fill="FFFFFF"/>
+            <w:noWrap/>
+            <w:tcMar>
+              <w:top w:w="0" w:type="dxa"/>
+              <w:left w:w="150" w:type="dxa"/>
+              <w:bottom w:w="0" w:type="dxa"/>
+              <w:right w:w="150" w:type="dxa"/>
+            </w:tcMar>
+            <w:hideMark/>
+          </w:tcPr>
+          <w:p>
+            <w:pPr>
+              <w:spacing w:after="0" w:line="300" w:lineRule="atLeast"/>
+              <w:rPr>
+                <w:rFonts w:ascii="Consolas" w:eastAsia="Times New Roman" w:hAnsi="Consolas" w:cs="Segoe UI"/>
+                <w:color w:val="24292E"/>
+                <w:sz w:val="32"/>
+                <w:szCs w:val="32"/>
+                <w:lang w:val="es-CR" w:eastAsia="es-CR"/>
+              </w:rPr>
+            </w:pPr>
+          </w:p>
+        </w:tc>
+        <w:tc>
+          <w:tcPr>
+            <w:tcW w:w="0" w:type="auto"/>
+            <w:shd w:val="clear" w:color="auto" w:fill="FFFFFF"/>
+            <w:tcMar>
+              <w:top w:w="0" w:type="dxa"/>
+              <w:left w:w="150" w:type="dxa"/>
+              <w:bottom w:w="0" w:type="dxa"/>
+              <w:right w:w="150" w:type="dxa"/>
+            </w:tcMar>
+            <w:hideMark/>
+          </w:tcPr>
+          <w:p>
+            <w:pPr>
+              <w:spacing w:after="0" w:line="300" w:lineRule="atLeast"/>
+              <w:rPr>
+                <w:rFonts w:ascii="Consolas" w:eastAsia="Times New Roman" w:hAnsi="Consolas" w:cs="Segoe UI"/>
+                <w:color w:val="24292E"/>
+                <w:sz w:val="32"/>
+                <w:szCs w:val="32"/>
+                <w:lang w:val="es-CR" w:eastAsia="es-CR"/>
+              </w:rPr>
+            </w:pPr>
+            <w:r>
+              <w:rPr>
+                <w:rFonts w:ascii="Consolas" w:eastAsia="Times New Roman" w:hAnsi="Consolas" w:cs="Segoe UI"/>
+                <w:color w:val="24292E"/>
+                <w:sz w:val="32"/>
+                <w:szCs w:val="32"/>
+                <w:lang w:val="es-CR" w:eastAsia="es-CR"/>
+              </w:rPr>
+              <w:t xml:space="preserve">        </w:t>
+            </w:r>
+            <w:r>
+              <w:rPr>
+                <w:rFonts w:ascii="Consolas" w:eastAsia="Times New Roman" w:hAnsi="Consolas" w:cs="Segoe UI"/>
+                <w:color w:val="005CC5"/>
+                <w:sz w:val="32"/>
+                <w:szCs w:val="32"/>
+                <w:lang w:val="es-CR" w:eastAsia="es-CR"/>
+              </w:rPr>
+              <w:t>self</w:t>
+            </w:r>
+            <w:r>
+              <w:rPr>
+                <w:rFonts w:ascii="Consolas" w:eastAsia="Times New Roman" w:hAnsi="Consolas" w:cs="Segoe UI"/>
+                <w:color w:val="24292E"/>
+                <w:sz w:val="32"/>
+                <w:szCs w:val="32"/>
+                <w:lang w:val="es-CR" w:eastAsia="es-CR"/>
+              </w:rPr>
+              <w:t>.</w:t>
+            </w:r>
+            <w:r>
+              <w:rPr>
+                <w:rFonts w:ascii="Consolas" w:eastAsia="Times New Roman" w:hAnsi="Consolas" w:cs="Segoe UI"/>
+                <w:color w:val="005CC5"/>
+                <w:sz w:val="32"/>
+                <w:szCs w:val="32"/>
+                <w:lang w:val="es-CR" w:eastAsia="es-CR"/>
+              </w:rPr>
+              <w:t>CARDINALES</w:t>
+            </w:r>
+            <w:r>
+              <w:rPr>
+                <w:rFonts w:ascii="Consolas" w:eastAsia="Times New Roman" w:hAnsi="Consolas" w:cs="Segoe UI"/>
+                <w:color w:val="24292E"/>
+                <w:sz w:val="32"/>
+                <w:szCs w:val="32"/>
+                <w:lang w:val="es-CR" w:eastAsia="es-CR"/>
+              </w:rPr>
+              <w:t xml:space="preserve"> </w:t>
+            </w:r>
+            <w:r>
+              <w:rPr>
+                <w:rFonts w:ascii="Consolas" w:eastAsia="Times New Roman" w:hAnsi="Consolas" w:cs="Segoe UI"/>
+                <w:color w:val="D73A49"/>
+                <w:sz w:val="32"/>
+                <w:szCs w:val="32"/>
+                <w:lang w:val="es-CR" w:eastAsia="es-CR"/>
+              </w:rPr>
+              <w:t>=</w:t>
+            </w:r>
+            <w:r>
+              <w:rPr>
+                <w:rFonts w:ascii="Consolas" w:eastAsia="Times New Roman" w:hAnsi="Consolas" w:cs="Segoe UI"/>
+                <w:color w:val="24292E"/>
+                <w:sz w:val="32"/>
+                <w:szCs w:val="32"/>
+                <w:lang w:val="es-CR" w:eastAsia="es-CR"/>
+              </w:rPr>
+              <w:t xml:space="preserve"> re.compile(</w:t>
+            </w:r>
+            <w:r>
+              <w:rPr>
+                <w:rFonts w:ascii="Consolas" w:eastAsia="Times New Roman" w:hAnsi="Consolas" w:cs="Segoe UI"/>
+                <w:color w:val="032F62"/>
+                <w:sz w:val="32"/>
+                <w:szCs w:val="32"/>
+                <w:lang w:val="es-CR" w:eastAsia="es-CR"/>
+              </w:rPr>
+              <w:t>'(norte|sur|este|oeste|arriba|abajo|derecha|izquierda)'</w:t>
+            </w:r>
+            <w:r>
+              <w:rPr>
+                <w:rFonts w:ascii="Consolas" w:eastAsia="Times New Roman" w:hAnsi="Consolas" w:cs="Segoe UI"/>
+                <w:color w:val="24292E"/>
+                <w:sz w:val="32"/>
+                <w:szCs w:val="32"/>
+                <w:lang w:val="es-CR" w:eastAsia="es-CR"/>
+              </w:rPr>
+              <w:t>)</w:t>
+            </w:r>
+          </w:p>
+        </w:tc>
+      </w:tr>
+      <w:tr>
+        <w:tc>
+          <w:tcPr>
+            <w:tcW w:w="750" w:type="dxa"/>
+            <w:shd w:val="clear" w:color="auto" w:fill="FFFFFF"/>
+            <w:noWrap/>
+            <w:tcMar>
+              <w:top w:w="0" w:type="dxa"/>
+              <w:left w:w="150" w:type="dxa"/>
+              <w:bottom w:w="0" w:type="dxa"/>
+              <w:right w:w="150" w:type="dxa"/>
+            </w:tcMar>
+            <w:hideMark/>
+          </w:tcPr>
+          <w:p>
+            <w:pPr>
+              <w:spacing w:after="0" w:line="300" w:lineRule="atLeast"/>
+              <w:rPr>
+                <w:rFonts w:ascii="Consolas" w:eastAsia="Times New Roman" w:hAnsi="Consolas" w:cs="Segoe UI"/>
+                <w:color w:val="24292E"/>
+                <w:sz w:val="32"/>
+                <w:szCs w:val="32"/>
+                <w:lang w:val="es-CR" w:eastAsia="es-CR"/>
+              </w:rPr>
+            </w:pPr>
+          </w:p>
+        </w:tc>
+        <w:tc>
+          <w:tcPr>
+            <w:tcW w:w="0" w:type="auto"/>
+            <w:shd w:val="clear" w:color="auto" w:fill="FFFFFF"/>
+            <w:tcMar>
+              <w:top w:w="0" w:type="dxa"/>
+              <w:left w:w="150" w:type="dxa"/>
+              <w:bottom w:w="0" w:type="dxa"/>
+              <w:right w:w="150" w:type="dxa"/>
+            </w:tcMar>
+            <w:hideMark/>
+          </w:tcPr>
+          <w:p>
+            <w:pPr>
+              <w:spacing w:after="0" w:line="300" w:lineRule="atLeast"/>
+              <w:rPr>
+                <w:rFonts w:ascii="Consolas" w:eastAsia="Times New Roman" w:hAnsi="Consolas" w:cs="Segoe UI"/>
+                <w:color w:val="24292E"/>
+                <w:sz w:val="32"/>
+                <w:szCs w:val="32"/>
+                <w:lang w:val="es-CR" w:eastAsia="es-CR"/>
+              </w:rPr>
+            </w:pPr>
+            <w:r>
+              <w:rPr>
+                <w:rFonts w:ascii="Consolas" w:eastAsia="Times New Roman" w:hAnsi="Consolas" w:cs="Segoe UI"/>
+                <w:color w:val="24292E"/>
+                <w:sz w:val="32"/>
+                <w:szCs w:val="32"/>
+                <w:lang w:val="es-CR" w:eastAsia="es-CR"/>
+              </w:rPr>
+              <w:t xml:space="preserve">        </w:t>
+            </w:r>
+            <w:r>
+              <w:rPr>
+                <w:rFonts w:ascii="Consolas" w:eastAsia="Times New Roman" w:hAnsi="Consolas" w:cs="Segoe UI"/>
+                <w:color w:val="005CC5"/>
+                <w:sz w:val="32"/>
+                <w:szCs w:val="32"/>
+                <w:lang w:val="es-CR" w:eastAsia="es-CR"/>
+              </w:rPr>
+              <w:t>self</w:t>
+            </w:r>
+            <w:r>
+              <w:rPr>
+                <w:rFonts w:ascii="Consolas" w:eastAsia="Times New Roman" w:hAnsi="Consolas" w:cs="Segoe UI"/>
+                <w:color w:val="24292E"/>
+                <w:sz w:val="32"/>
+                <w:szCs w:val="32"/>
+                <w:lang w:val="es-CR" w:eastAsia="es-CR"/>
+              </w:rPr>
+              <w:t>.</w:t>
+            </w:r>
+            <w:r>
+              <w:rPr>
+                <w:rFonts w:ascii="Consolas" w:eastAsia="Times New Roman" w:hAnsi="Consolas" w:cs="Segoe UI"/>
+                <w:color w:val="005CC5"/>
+                <w:sz w:val="32"/>
+                <w:szCs w:val="32"/>
+                <w:lang w:val="es-CR" w:eastAsia="es-CR"/>
+              </w:rPr>
+              <w:t>DETALLES</w:t>
+            </w:r>
+            <w:r>
+              <w:rPr>
+                <w:rFonts w:ascii="Consolas" w:eastAsia="Times New Roman" w:hAnsi="Consolas" w:cs="Segoe UI"/>
+                <w:color w:val="24292E"/>
+                <w:sz w:val="32"/>
+                <w:szCs w:val="32"/>
+                <w:lang w:val="es-CR" w:eastAsia="es-CR"/>
+              </w:rPr>
+              <w:t xml:space="preserve"> </w:t>
+            </w:r>
+            <w:r>
+              <w:rPr>
+                <w:rFonts w:ascii="Consolas" w:eastAsia="Times New Roman" w:hAnsi="Consolas" w:cs="Segoe UI"/>
+                <w:color w:val="D73A49"/>
+                <w:sz w:val="32"/>
+                <w:szCs w:val="32"/>
+                <w:lang w:val="es-CR" w:eastAsia="es-CR"/>
+              </w:rPr>
+              <w:t>=</w:t>
+            </w:r>
+            <w:r>
+              <w:rPr>
+                <w:rFonts w:ascii="Consolas" w:eastAsia="Times New Roman" w:hAnsi="Consolas" w:cs="Segoe UI"/>
+                <w:color w:val="24292E"/>
+                <w:sz w:val="32"/>
+                <w:szCs w:val="32"/>
+                <w:lang w:val="es-CR" w:eastAsia="es-CR"/>
+              </w:rPr>
+              <w:t xml:space="preserve"> re.compile(</w:t>
+            </w:r>
+            <w:r>
+              <w:rPr>
+                <w:rFonts w:ascii="Consolas" w:eastAsia="Times New Roman" w:hAnsi="Consolas" w:cs="Segoe UI"/>
+                <w:color w:val="032F62"/>
+                <w:sz w:val="32"/>
+                <w:szCs w:val="32"/>
+                <w:lang w:val="es-CR" w:eastAsia="es-CR"/>
+              </w:rPr>
+              <w:t>'([a-z]|\s)+'</w:t>
+            </w:r>
+            <w:r>
+              <w:rPr>
+                <w:rFonts w:ascii="Consolas" w:eastAsia="Times New Roman" w:hAnsi="Consolas" w:cs="Segoe UI"/>
+                <w:color w:val="24292E"/>
+                <w:sz w:val="32"/>
+                <w:szCs w:val="32"/>
+                <w:lang w:val="es-CR" w:eastAsia="es-CR"/>
+              </w:rPr>
+              <w:t>)</w:t>
+            </w:r>
+          </w:p>
+        </w:tc>
+      </w:tr>
+      <w:tr>
+        <w:tc>
+          <w:tcPr>
+            <w:tcW w:w="750" w:type="dxa"/>
+            <w:shd w:val="clear" w:color="auto" w:fill="FFFFFF"/>
+            <w:noWrap/>
+            <w:tcMar>
+              <w:top w:w="0" w:type="dxa"/>
+              <w:left w:w="150" w:type="dxa"/>
+              <w:bottom w:w="0" w:type="dxa"/>
+              <w:right w:w="150" w:type="dxa"/>
+            </w:tcMar>
+            <w:hideMark/>
+          </w:tcPr>
+          <w:p>
+            <w:pPr>
+              <w:spacing w:after="0" w:line="300" w:lineRule="atLeast"/>
+              <w:rPr>
+                <w:rFonts w:ascii="Consolas" w:eastAsia="Times New Roman" w:hAnsi="Consolas" w:cs="Segoe UI"/>
+                <w:color w:val="24292E"/>
+                <w:sz w:val="32"/>
+                <w:szCs w:val="32"/>
+                <w:lang w:val="es-CR" w:eastAsia="es-CR"/>
+              </w:rPr>
+            </w:pPr>
+          </w:p>
+        </w:tc>
+        <w:tc>
+          <w:tcPr>
+            <w:tcW w:w="0" w:type="auto"/>
+            <w:shd w:val="clear" w:color="auto" w:fill="FFFFFF"/>
+            <w:tcMar>
+              <w:top w:w="0" w:type="dxa"/>
+              <w:left w:w="150" w:type="dxa"/>
+              <w:bottom w:w="0" w:type="dxa"/>
+              <w:right w:w="150" w:type="dxa"/>
+            </w:tcMar>
+            <w:hideMark/>
+          </w:tcPr>
+          <w:p>
+            <w:pPr>
+              <w:spacing w:after="0" w:line="300" w:lineRule="atLeast"/>
+              <w:rPr>
+                <w:rFonts w:ascii="Consolas" w:eastAsia="Times New Roman" w:hAnsi="Consolas" w:cs="Segoe UI"/>
+                <w:color w:val="24292E"/>
+                <w:sz w:val="32"/>
+                <w:szCs w:val="32"/>
+                <w:lang w:val="es-CR" w:eastAsia="es-CR"/>
+              </w:rPr>
+            </w:pPr>
+            <w:r>
+              <w:rPr>
+                <w:rFonts w:ascii="Consolas" w:eastAsia="Times New Roman" w:hAnsi="Consolas" w:cs="Segoe UI"/>
+                <w:color w:val="24292E"/>
+                <w:sz w:val="32"/>
+                <w:szCs w:val="32"/>
+                <w:lang w:val="es-CR" w:eastAsia="es-CR"/>
+              </w:rPr>
+              <w:t xml:space="preserve">        </w:t>
+            </w:r>
+            <w:r>
+              <w:rPr>
+                <w:rFonts w:ascii="Consolas" w:eastAsia="Times New Roman" w:hAnsi="Consolas" w:cs="Segoe UI"/>
+                <w:color w:val="005CC5"/>
+                <w:sz w:val="32"/>
+                <w:szCs w:val="32"/>
+                <w:lang w:val="es-CR" w:eastAsia="es-CR"/>
+              </w:rPr>
+              <w:t>self</w:t>
+            </w:r>
+            <w:r>
+              <w:rPr>
+                <w:rFonts w:ascii="Consolas" w:eastAsia="Times New Roman" w:hAnsi="Consolas" w:cs="Segoe UI"/>
+                <w:color w:val="24292E"/>
+                <w:sz w:val="32"/>
+                <w:szCs w:val="32"/>
+                <w:lang w:val="es-CR" w:eastAsia="es-CR"/>
+              </w:rPr>
+              <w:t>.</w:t>
+            </w:r>
+            <w:r>
+              <w:rPr>
+                <w:rFonts w:ascii="Consolas" w:eastAsia="Times New Roman" w:hAnsi="Consolas" w:cs="Segoe UI"/>
+                <w:color w:val="005CC5"/>
+                <w:sz w:val="32"/>
+                <w:szCs w:val="32"/>
+                <w:lang w:val="es-CR" w:eastAsia="es-CR"/>
+              </w:rPr>
+              <w:t>PUNTO</w:t>
+            </w:r>
+            <w:r>
+              <w:rPr>
+                <w:rFonts w:ascii="Consolas" w:eastAsia="Times New Roman" w:hAnsi="Consolas" w:cs="Segoe UI"/>
+                <w:color w:val="24292E"/>
+                <w:sz w:val="32"/>
+                <w:szCs w:val="32"/>
+                <w:lang w:val="es-CR" w:eastAsia="es-CR"/>
+              </w:rPr>
+              <w:t xml:space="preserve"> </w:t>
+            </w:r>
+            <w:r>
+              <w:rPr>
+                <w:rFonts w:ascii="Consolas" w:eastAsia="Times New Roman" w:hAnsi="Consolas" w:cs="Segoe UI"/>
+                <w:color w:val="D73A49"/>
+                <w:sz w:val="32"/>
+                <w:szCs w:val="32"/>
+                <w:lang w:val="es-CR" w:eastAsia="es-CR"/>
+              </w:rPr>
+              <w:t>=</w:t>
+            </w:r>
+            <w:r>
+              <w:rPr>
+                <w:rFonts w:ascii="Consolas" w:eastAsia="Times New Roman" w:hAnsi="Consolas" w:cs="Segoe UI"/>
+                <w:color w:val="24292E"/>
+                <w:sz w:val="32"/>
+                <w:szCs w:val="32"/>
+                <w:lang w:val="es-CR" w:eastAsia="es-CR"/>
+              </w:rPr>
+              <w:t xml:space="preserve"> re.compile(</w:t>
+            </w:r>
+            <w:r>
+              <w:rPr>
+                <w:rFonts w:ascii="Consolas" w:eastAsia="Times New Roman" w:hAnsi="Consolas" w:cs="Segoe UI"/>
+                <w:color w:val="032F62"/>
+                <w:sz w:val="32"/>
+                <w:szCs w:val="32"/>
+                <w:lang w:val="es-CR" w:eastAsia="es-CR"/>
+              </w:rPr>
+              <w:t>"\."</w:t>
+            </w:r>
+            <w:r>
+              <w:rPr>
+                <w:rFonts w:ascii="Consolas" w:eastAsia="Times New Roman" w:hAnsi="Consolas" w:cs="Segoe UI"/>
+                <w:color w:val="24292E"/>
+                <w:sz w:val="32"/>
+                <w:szCs w:val="32"/>
+                <w:lang w:val="es-CR" w:eastAsia="es-CR"/>
+              </w:rPr>
+              <w:t>)</w:t>
+            </w:r>
+          </w:p>
+        </w:tc>
+      </w:tr>
+      <w:tr>
+        <w:tc>
+          <w:tcPr>
+            <w:tcW w:w="750" w:type="dxa"/>
+            <w:shd w:val="clear" w:color="auto" w:fill="FFFFFF"/>
+            <w:noWrap/>
+            <w:tcMar>
+              <w:top w:w="0" w:type="dxa"/>
+              <w:left w:w="150" w:type="dxa"/>
+              <w:bottom w:w="0" w:type="dxa"/>
+              <w:right w:w="150" w:type="dxa"/>
+            </w:tcMar>
+            <w:hideMark/>
+          </w:tcPr>
+          <w:p>
+            <w:pPr>
+              <w:spacing w:after="0" w:line="300" w:lineRule="atLeast"/>
+              <w:rPr>
+                <w:rFonts w:ascii="Consolas" w:eastAsia="Times New Roman" w:hAnsi="Consolas" w:cs="Segoe UI"/>
+                <w:color w:val="24292E"/>
+                <w:sz w:val="32"/>
+                <w:szCs w:val="32"/>
+                <w:lang w:val="es-CR" w:eastAsia="es-CR"/>
+              </w:rPr>
+            </w:pPr>
+          </w:p>
+        </w:tc>
+        <w:tc>
+          <w:tcPr>
+            <w:tcW w:w="0" w:type="auto"/>
+            <w:shd w:val="clear" w:color="auto" w:fill="FFFFFF"/>
+            <w:tcMar>
+              <w:top w:w="0" w:type="dxa"/>
+              <w:left w:w="150" w:type="dxa"/>
+              <w:bottom w:w="0" w:type="dxa"/>
+              <w:right w:w="150" w:type="dxa"/>
+            </w:tcMar>
+            <w:hideMark/>
+          </w:tcPr>
+          <w:p>
+            <w:pPr>
+              <w:spacing w:after="0" w:line="300" w:lineRule="atLeast"/>
+              <w:rPr>
+                <w:rFonts w:ascii="Consolas" w:eastAsia="Times New Roman" w:hAnsi="Consolas" w:cs="Segoe UI"/>
+                <w:color w:val="24292E"/>
+                <w:sz w:val="32"/>
+                <w:szCs w:val="32"/>
+                <w:lang w:val="es-CR" w:eastAsia="es-CR"/>
+              </w:rPr>
+            </w:pPr>
+            <w:r>
+              <w:rPr>
+                <w:rFonts w:ascii="Consolas" w:eastAsia="Times New Roman" w:hAnsi="Consolas" w:cs="Segoe UI"/>
+                <w:color w:val="24292E"/>
+                <w:sz w:val="32"/>
+                <w:szCs w:val="32"/>
+                <w:lang w:val="es-CR" w:eastAsia="es-CR"/>
+              </w:rPr>
+              <w:t xml:space="preserve">        </w:t>
+            </w:r>
+            <w:r>
+              <w:rPr>
+                <w:rFonts w:ascii="Consolas" w:eastAsia="Times New Roman" w:hAnsi="Consolas" w:cs="Segoe UI"/>
+                <w:color w:val="005CC5"/>
+                <w:sz w:val="32"/>
+                <w:szCs w:val="32"/>
+                <w:lang w:val="es-CR" w:eastAsia="es-CR"/>
+              </w:rPr>
+              <w:t>self</w:t>
+            </w:r>
+            <w:r>
+              <w:rPr>
+                <w:rFonts w:ascii="Consolas" w:eastAsia="Times New Roman" w:hAnsi="Consolas" w:cs="Segoe UI"/>
+                <w:color w:val="24292E"/>
+                <w:sz w:val="32"/>
+                <w:szCs w:val="32"/>
+                <w:lang w:val="es-CR" w:eastAsia="es-CR"/>
+              </w:rPr>
+              <w:t>.</w:t>
+            </w:r>
+            <w:r>
+              <w:rPr>
+                <w:rFonts w:ascii="Consolas" w:eastAsia="Times New Roman" w:hAnsi="Consolas" w:cs="Segoe UI"/>
+                <w:color w:val="005CC5"/>
+                <w:sz w:val="32"/>
+                <w:szCs w:val="32"/>
+                <w:lang w:val="es-CR" w:eastAsia="es-CR"/>
+              </w:rPr>
+              <w:t>TEXTO</w:t>
+            </w:r>
+            <w:r>
+              <w:rPr>
+                <w:rFonts w:ascii="Consolas" w:eastAsia="Times New Roman" w:hAnsi="Consolas" w:cs="Segoe UI"/>
+                <w:color w:val="24292E"/>
+                <w:sz w:val="32"/>
+                <w:szCs w:val="32"/>
+                <w:lang w:val="es-CR" w:eastAsia="es-CR"/>
+              </w:rPr>
+              <w:t xml:space="preserve"> </w:t>
+            </w:r>
+            <w:r>
+              <w:rPr>
+                <w:rFonts w:ascii="Consolas" w:eastAsia="Times New Roman" w:hAnsi="Consolas" w:cs="Segoe UI"/>
+                <w:color w:val="D73A49"/>
+                <w:sz w:val="32"/>
+                <w:szCs w:val="32"/>
+                <w:lang w:val="es-CR" w:eastAsia="es-CR"/>
+              </w:rPr>
+              <w:t>=</w:t>
+            </w:r>
+            <w:r>
+              <w:rPr>
+                <w:rFonts w:ascii="Consolas" w:eastAsia="Times New Roman" w:hAnsi="Consolas" w:cs="Segoe UI"/>
+                <w:color w:val="24292E"/>
+                <w:sz w:val="32"/>
+                <w:szCs w:val="32"/>
+                <w:lang w:val="es-CR" w:eastAsia="es-CR"/>
+              </w:rPr>
+              <w:t xml:space="preserve"> </w:t>
+            </w:r>
+            <w:r>
+              <w:rPr>
+                <w:rFonts w:ascii="Consolas" w:eastAsia="Times New Roman" w:hAnsi="Consolas" w:cs="Segoe UI"/>
+                <w:color w:val="032F62"/>
+                <w:sz w:val="32"/>
+                <w:szCs w:val="32"/>
+                <w:lang w:val="es-CR" w:eastAsia="es-CR"/>
+              </w:rPr>
+              <w:t>''</w:t>
+            </w:r>
+          </w:p>
+        </w:tc>
+      </w:tr>
+      <w:tr>
+        <w:tc>
+          <w:tcPr>
+            <w:tcW w:w="750" w:type="dxa"/>
+            <w:shd w:val="clear" w:color="auto" w:fill="FFFFFF"/>
+            <w:noWrap/>
+            <w:tcMar>
+              <w:top w:w="0" w:type="dxa"/>
+              <w:left w:w="150" w:type="dxa"/>
+              <w:bottom w:w="0" w:type="dxa"/>
+              <w:right w:w="150" w:type="dxa"/>
+            </w:tcMar>
+            <w:hideMark/>
+          </w:tcPr>
+          <w:p>
+            <w:pPr>
+              <w:spacing w:after="0" w:line="300" w:lineRule="atLeast"/>
+              <w:rPr>
+                <w:rFonts w:ascii="Consolas" w:eastAsia="Times New Roman" w:hAnsi="Consolas" w:cs="Segoe UI"/>
+                <w:color w:val="24292E"/>
+                <w:sz w:val="32"/>
+                <w:szCs w:val="32"/>
+                <w:lang w:val="es-CR" w:eastAsia="es-CR"/>
+              </w:rPr>
+            </w:pPr>
+          </w:p>
+        </w:tc>
+        <w:tc>
+          <w:tcPr>
+            <w:tcW w:w="0" w:type="auto"/>
+            <w:shd w:val="clear" w:color="auto" w:fill="FFFFFF"/>
+            <w:tcMar>
+              <w:top w:w="0" w:type="dxa"/>
+              <w:left w:w="150" w:type="dxa"/>
+              <w:bottom w:w="0" w:type="dxa"/>
+              <w:right w:w="150" w:type="dxa"/>
+            </w:tcMar>
+            <w:hideMark/>
+          </w:tcPr>
+          <w:p>
+            <w:pPr>
+              <w:spacing w:after="0" w:line="300" w:lineRule="atLeast"/>
+              <w:rPr>
+                <w:rFonts w:ascii="Consolas" w:eastAsia="Times New Roman" w:hAnsi="Consolas" w:cs="Segoe UI"/>
+                <w:color w:val="24292E"/>
+                <w:sz w:val="32"/>
+                <w:szCs w:val="32"/>
+                <w:lang w:val="es-CR" w:eastAsia="es-CR"/>
+              </w:rPr>
+            </w:pPr>
+            <w:r>
+              <w:rPr>
+                <w:rFonts w:ascii="Consolas" w:eastAsia="Times New Roman" w:hAnsi="Consolas" w:cs="Segoe UI"/>
+                <w:color w:val="24292E"/>
+                <w:sz w:val="32"/>
+                <w:szCs w:val="32"/>
+                <w:lang w:val="es-CR" w:eastAsia="es-CR"/>
+              </w:rPr>
+              <w:t xml:space="preserve">        </w:t>
+            </w:r>
+            <w:r>
+              <w:rPr>
+                <w:rFonts w:ascii="Consolas" w:eastAsia="Times New Roman" w:hAnsi="Consolas" w:cs="Segoe UI"/>
+                <w:color w:val="005CC5"/>
+                <w:sz w:val="32"/>
+                <w:szCs w:val="32"/>
+                <w:lang w:val="es-CR" w:eastAsia="es-CR"/>
+              </w:rPr>
+              <w:t>self</w:t>
+            </w:r>
+            <w:r>
+              <w:rPr>
+                <w:rFonts w:ascii="Consolas" w:eastAsia="Times New Roman" w:hAnsi="Consolas" w:cs="Segoe UI"/>
+                <w:color w:val="24292E"/>
+                <w:sz w:val="32"/>
+                <w:szCs w:val="32"/>
+                <w:lang w:val="es-CR" w:eastAsia="es-CR"/>
+              </w:rPr>
+              <w:t>.</w:t>
+            </w:r>
+            <w:r>
+              <w:rPr>
+                <w:rFonts w:ascii="Consolas" w:eastAsia="Times New Roman" w:hAnsi="Consolas" w:cs="Segoe UI"/>
+                <w:color w:val="005CC5"/>
+                <w:sz w:val="32"/>
+                <w:szCs w:val="32"/>
+                <w:lang w:val="es-CR" w:eastAsia="es-CR"/>
+              </w:rPr>
+              <w:t>TEXTORIGINAL</w:t>
+            </w:r>
+            <w:r>
+              <w:rPr>
+                <w:rFonts w:ascii="Consolas" w:eastAsia="Times New Roman" w:hAnsi="Consolas" w:cs="Segoe UI"/>
+                <w:color w:val="24292E"/>
+                <w:sz w:val="32"/>
+                <w:szCs w:val="32"/>
+                <w:lang w:val="es-CR" w:eastAsia="es-CR"/>
+              </w:rPr>
+              <w:t xml:space="preserve"> </w:t>
+            </w:r>
+            <w:r>
+              <w:rPr>
+                <w:rFonts w:ascii="Consolas" w:eastAsia="Times New Roman" w:hAnsi="Consolas" w:cs="Segoe UI"/>
+                <w:color w:val="D73A49"/>
+                <w:sz w:val="32"/>
+                <w:szCs w:val="32"/>
+                <w:lang w:val="es-CR" w:eastAsia="es-CR"/>
+              </w:rPr>
+              <w:t>=</w:t>
+            </w:r>
+            <w:r>
+              <w:rPr>
+                <w:rFonts w:ascii="Consolas" w:eastAsia="Times New Roman" w:hAnsi="Consolas" w:cs="Segoe UI"/>
+                <w:color w:val="24292E"/>
+                <w:sz w:val="32"/>
+                <w:szCs w:val="32"/>
+                <w:lang w:val="es-CR" w:eastAsia="es-CR"/>
+              </w:rPr>
+              <w:t xml:space="preserve"> </w:t>
+            </w:r>
+            <w:r>
+              <w:rPr>
+                <w:rFonts w:ascii="Consolas" w:eastAsia="Times New Roman" w:hAnsi="Consolas" w:cs="Segoe UI"/>
+                <w:color w:val="032F62"/>
+                <w:sz w:val="32"/>
+                <w:szCs w:val="32"/>
+                <w:lang w:val="es-CR" w:eastAsia="es-CR"/>
+              </w:rPr>
+              <w:t>''</w:t>
+            </w:r>
+          </w:p>
+        </w:tc>
+      </w:tr>
+      <w:tr>
+        <w:tc>
+          <w:tcPr>
+            <w:tcW w:w="750" w:type="dxa"/>
+            <w:shd w:val="clear" w:color="auto" w:fill="FFFFFF"/>
+            <w:noWrap/>
+            <w:tcMar>
+              <w:top w:w="0" w:type="dxa"/>
+              <w:left w:w="150" w:type="dxa"/>
+              <w:bottom w:w="0" w:type="dxa"/>
+              <w:right w:w="150" w:type="dxa"/>
+            </w:tcMar>
+            <w:hideMark/>
+          </w:tcPr>
+          <w:p>
+            <w:pPr>
+              <w:spacing w:after="0" w:line="300" w:lineRule="atLeast"/>
+              <w:rPr>
+                <w:rFonts w:ascii="Consolas" w:eastAsia="Times New Roman" w:hAnsi="Consolas" w:cs="Segoe UI"/>
+                <w:color w:val="24292E"/>
+                <w:sz w:val="32"/>
+                <w:szCs w:val="32"/>
+                <w:lang w:val="es-CR" w:eastAsia="es-CR"/>
+              </w:rPr>
+            </w:pPr>
+          </w:p>
+        </w:tc>
+        <w:tc>
+          <w:tcPr>
+            <w:tcW w:w="0" w:type="auto"/>
+            <w:shd w:val="clear" w:color="auto" w:fill="FFFFFF"/>
+            <w:tcMar>
+              <w:top w:w="0" w:type="dxa"/>
+              <w:left w:w="150" w:type="dxa"/>
+              <w:bottom w:w="0" w:type="dxa"/>
+              <w:right w:w="150" w:type="dxa"/>
+            </w:tcMar>
+            <w:hideMark/>
+          </w:tcPr>
+          <w:p>
+            <w:pPr>
+              <w:spacing w:after="0" w:line="300" w:lineRule="atLeast"/>
+              <w:rPr>
+                <w:rFonts w:ascii="Consolas" w:eastAsia="Times New Roman" w:hAnsi="Consolas" w:cs="Segoe UI"/>
+                <w:color w:val="24292E"/>
+                <w:sz w:val="32"/>
+                <w:szCs w:val="32"/>
+                <w:lang w:val="es-CR" w:eastAsia="es-CR"/>
+              </w:rPr>
+            </w:pPr>
+            <w:r>
+              <w:rPr>
+                <w:rFonts w:ascii="Consolas" w:eastAsia="Times New Roman" w:hAnsi="Consolas" w:cs="Segoe UI"/>
+                <w:color w:val="24292E"/>
+                <w:sz w:val="32"/>
+                <w:szCs w:val="32"/>
+                <w:lang w:val="es-CR" w:eastAsia="es-CR"/>
+              </w:rPr>
+              <w:t xml:space="preserve">        </w:t>
+            </w:r>
+            <w:r>
+              <w:rPr>
+                <w:rFonts w:ascii="Consolas" w:eastAsia="Times New Roman" w:hAnsi="Consolas" w:cs="Segoe UI"/>
+                <w:color w:val="005CC5"/>
+                <w:sz w:val="32"/>
+                <w:szCs w:val="32"/>
+                <w:lang w:val="es-CR" w:eastAsia="es-CR"/>
+              </w:rPr>
+              <w:t>self</w:t>
+            </w:r>
+            <w:r>
+              <w:rPr>
+                <w:rFonts w:ascii="Consolas" w:eastAsia="Times New Roman" w:hAnsi="Consolas" w:cs="Segoe UI"/>
+                <w:color w:val="24292E"/>
+                <w:sz w:val="32"/>
+                <w:szCs w:val="32"/>
+                <w:lang w:val="es-CR" w:eastAsia="es-CR"/>
+              </w:rPr>
+              <w:t>.</w:t>
+            </w:r>
+            <w:r>
+              <w:rPr>
+                <w:rFonts w:ascii="Consolas" w:eastAsia="Times New Roman" w:hAnsi="Consolas" w:cs="Segoe UI"/>
+                <w:color w:val="005CC5"/>
+                <w:sz w:val="32"/>
+                <w:szCs w:val="32"/>
+                <w:lang w:val="es-CR" w:eastAsia="es-CR"/>
+              </w:rPr>
+              <w:t>TOKENS</w:t>
+            </w:r>
+            <w:r>
+              <w:rPr>
+                <w:rFonts w:ascii="Consolas" w:eastAsia="Times New Roman" w:hAnsi="Consolas" w:cs="Segoe UI"/>
+                <w:color w:val="24292E"/>
+                <w:sz w:val="32"/>
+                <w:szCs w:val="32"/>
+                <w:lang w:val="es-CR" w:eastAsia="es-CR"/>
+              </w:rPr>
+              <w:t xml:space="preserve"> </w:t>
+            </w:r>
+            <w:r>
+              <w:rPr>
+                <w:rFonts w:ascii="Consolas" w:eastAsia="Times New Roman" w:hAnsi="Consolas" w:cs="Segoe UI"/>
+                <w:color w:val="D73A49"/>
+                <w:sz w:val="32"/>
+                <w:szCs w:val="32"/>
+                <w:lang w:val="es-CR" w:eastAsia="es-CR"/>
+              </w:rPr>
+              <w:t>=</w:t>
+            </w:r>
+            <w:r>
+              <w:rPr>
+                <w:rFonts w:ascii="Consolas" w:eastAsia="Times New Roman" w:hAnsi="Consolas" w:cs="Segoe UI"/>
+                <w:color w:val="24292E"/>
+                <w:sz w:val="32"/>
+                <w:szCs w:val="32"/>
+                <w:lang w:val="es-CR" w:eastAsia="es-CR"/>
+              </w:rPr>
+              <w:t xml:space="preserve"> []</w:t>
+            </w:r>
+          </w:p>
+        </w:tc>
+      </w:tr>
+    </w:tbl>
+    <w:p>
+      <w:pPr>
+        <w:rPr>
+          <w:rFonts w:ascii="Arial" w:hAnsi="Arial" w:cs="Arial"/>
+          <w:sz w:val="32"/>
+          <w:szCs w:val="32"/>
+          <w:lang w:val="es-CR"/>
+        </w:rPr>
+      </w:pPr>
+    </w:p>
+    <w:p>
+      <w:pPr>
+        <w:rPr>
+          <w:rFonts w:ascii="Arial" w:hAnsi="Arial" w:cs="Arial"/>
+          <w:sz w:val="32"/>
+          <w:szCs w:val="32"/>
+          <w:lang w:val="es-CR"/>
+        </w:rPr>
+      </w:pPr>
+      <w:r>
+        <w:rPr>
+          <w:rFonts w:ascii="Arial" w:hAnsi="Arial" w:cs="Arial"/>
+          <w:sz w:val="32"/>
+          <w:szCs w:val="32"/>
+          <w:lang w:val="es-CR"/>
+        </w:rPr>
+        <w:t>Estos tokens no trabajan bien si la gramática no esta transformada o sea ocupa ser transformada por bloques para luego seguir con el proceso del parser</w:t>
+      </w:r>
+      <w:r>
+        <w:rPr>
+          <w:rFonts w:ascii="Arial" w:hAnsi="Arial" w:cs="Arial"/>
+          <w:sz w:val="32"/>
+          <w:szCs w:val="32"/>
+          <w:lang w:val="es-CR"/>
+        </w:rPr>
+        <w:t>.</w:t>
+      </w:r>
+    </w:p>
+    <w:p>
+      <w:pPr>
+        <w:rPr>
+          <w:rFonts w:ascii="Arial" w:hAnsi="Arial" w:cs="Arial"/>
+          <w:sz w:val="36"/>
+          <w:szCs w:val="36"/>
+          <w:lang w:val="es-CR"/>
+        </w:rPr>
+      </w:pPr>
+    </w:p>
+    <w:p>
+      <w:pPr>
+        <w:rPr>
+          <w:lang w:val="es-CR"/>
+        </w:rPr>
+      </w:pPr>
     </w:p>
     <w:sectPr>
       <w:pgSz w:w="12240" w:h="15840"/>
@@ -33,7 +2545,7 @@
       </w:pPr>
     </w:pPrDefault>
   </w:docDefaults>
-  <w:latentStyles w:defLockedState="0" w:defUIPriority="99" w:defSemiHidden="0" w:defUnhideWhenUsed="0" w:defQFormat="0" w:count="377">
+  <w:latentStyles w:defLockedState="0" w:defUIPriority="99" w:defSemiHidden="0" w:defUnhideWhenUsed="0" w:defQFormat="0" w:count="376">
     <w:lsdException w:name="Normal" w:uiPriority="0" w:qFormat="1"/>
     <w:lsdException w:name="heading 1" w:uiPriority="9" w:qFormat="1"/>
     <w:lsdException w:name="heading 2" w:semiHidden="1" w:uiPriority="9" w:unhideWhenUsed="1" w:qFormat="1"/>
@@ -181,11 +2693,14 @@
     <w:lsdException w:name="Table 3D effects 3" w:semiHidden="1" w:unhideWhenUsed="1"/>
     <w:lsdException w:name="Table Contemporary" w:semiHidden="1" w:unhideWhenUsed="1"/>
     <w:lsdException w:name="Table Elegant" w:semiHidden="1" w:unhideWhenUsed="1"/>
+    <w:lsdException w:name="Table Professional" w:semiHidden="1" w:unhideWhenUsed="1"/>
     <w:lsdException w:name="Table Subtle 1" w:semiHidden="1" w:unhideWhenUsed="1"/>
     <w:lsdException w:name="Table Subtle 2" w:semiHidden="1" w:unhideWhenUsed="1"/>
+    <w:lsdException w:name="Table Web 1" w:semiHidden="1" w:unhideWhenUsed="1"/>
+    <w:lsdException w:name="Table Web 2" w:semiHidden="1" w:unhideWhenUsed="1"/>
     <w:lsdException w:name="Table Web 3" w:semiHidden="1" w:unhideWhenUsed="1"/>
     <w:lsdException w:name="Balloon Text" w:semiHidden="1" w:unhideWhenUsed="1"/>
-    <w:lsdException w:name="Table Grid" w:uiPriority="39"/>
+    <w:lsdException w:name="Table Grid" w:semiHidden="1" w:uiPriority="39" w:unhideWhenUsed="1"/>
     <w:lsdException w:name="Table Theme" w:semiHidden="1" w:unhideWhenUsed="1"/>
     <w:lsdException w:name="Placeholder Text" w:semiHidden="1"/>
     <w:lsdException w:name="No Spacing" w:uiPriority="1" w:qFormat="1"/>
@@ -407,11 +2922,11 @@
     <w:lsdException w:name="Hashtag" w:semiHidden="1" w:unhideWhenUsed="1"/>
     <w:lsdException w:name="Unresolved Mention" w:semiHidden="1" w:unhideWhenUsed="1"/>
     <w:lsdException w:name="Smart Link" w:semiHidden="1" w:unhideWhenUsed="1"/>
-    <w:lsdException w:name="Smart Link Error" w:semiHidden="1" w:unhideWhenUsed="1"/>
   </w:latentStyles>
   <w:style w:type="paragraph" w:default="1" w:styleId="Normal">
     <w:name w:val="Normal"/>
     <w:qFormat/>
+    <w:rsid w:val="002A1399"/>
   </w:style>
   <w:style w:type="character" w:default="1" w:styleId="Fuentedeprrafopredeter">
     <w:name w:val="Default Paragraph Font"/>
@@ -439,6 +2954,31 @@
     <w:uiPriority w:val="99"/>
     <w:semiHidden/>
     <w:unhideWhenUsed/>
+  </w:style>
+  <w:style w:type="character" w:customStyle="1" w:styleId="pl-k">
+    <w:name w:val="pl-k"/>
+    <w:basedOn w:val="Fuentedeprrafopredeter"/>
+    <w:rsid w:val="000D5CE6"/>
+  </w:style>
+  <w:style w:type="character" w:customStyle="1" w:styleId="pl-c1">
+    <w:name w:val="pl-c1"/>
+    <w:basedOn w:val="Fuentedeprrafopredeter"/>
+    <w:rsid w:val="000D5CE6"/>
+  </w:style>
+  <w:style w:type="character" w:customStyle="1" w:styleId="pl-smi">
+    <w:name w:val="pl-smi"/>
+    <w:basedOn w:val="Fuentedeprrafopredeter"/>
+    <w:rsid w:val="000D5CE6"/>
+  </w:style>
+  <w:style w:type="character" w:customStyle="1" w:styleId="pl-s">
+    <w:name w:val="pl-s"/>
+    <w:basedOn w:val="Fuentedeprrafopredeter"/>
+    <w:rsid w:val="000D5CE6"/>
+  </w:style>
+  <w:style w:type="character" w:customStyle="1" w:styleId="pl-pds">
+    <w:name w:val="pl-pds"/>
+    <w:basedOn w:val="Fuentedeprrafopredeter"/>
+    <w:rsid w:val="000D5CE6"/>
   </w:style>
 </w:styles>
 </file>
@@ -486,7 +3026,7 @@
     </a:clrScheme>
     <a:fontScheme name="Office">
       <a:majorFont>
-        <a:latin typeface="Calibri Light" panose="020F0302020204030204"/>
+        <a:latin typeface="Calibri Light"/>
         <a:ea typeface=""/>
         <a:cs typeface=""/>
         <a:font script="Jpan" typeface="游ゴシック Light"/>
@@ -521,7 +3061,7 @@
         <a:font script="Geor" typeface="Sylfaen"/>
       </a:majorFont>
       <a:minorFont>
-        <a:latin typeface="Calibri" panose="020F0502020204030204"/>
+        <a:latin typeface="Calibri"/>
         <a:ea typeface=""/>
         <a:cs typeface=""/>
         <a:font script="Jpan" typeface="游明朝"/>

</xml_diff>